<commit_message>
OS 4777 - Produto Serviços Transversais - Subproduto Gestão de Segurança - Manter Usuário Versão (1.0).
</commit_message>
<xml_diff>
--- a/01_DOCUMENTACAO_TECNICA/81_STR/01_SEG/01_REQ/01_UC/SEGUC0020 - Manter Postos de Trabalho.docx
+++ b/01_DOCUMENTACAO_TECNICA/81_STR/01_SEG/01_REQ/01_UC/SEGUC0020 - Manter Postos de Trabalho.docx
@@ -84,7 +84,8 @@
         <w:autoSpaceDE/>
         <w:autoSpaceDN/>
         <w:spacing w:before="120" w:after="60"/>
-        <w:ind w:left="455" w:hanging="1"/>
+        <w:ind w:left="454"/>
+        <w:jc w:val="both"/>
         <w:rPr>
           <w:snapToGrid/>
           <w:color w:val="1F497D"/>
@@ -103,16 +104,22 @@
         </w:rPr>
         <w:t>Centro Interamericano de Administrações Tributárias</w:t>
       </w:r>
-      <w:r>
+    </w:p>
+    <w:p>
+      <w:pPr>
+        <w:widowControl/>
+        <w:autoSpaceDE/>
+        <w:autoSpaceDN/>
+        <w:spacing w:before="120" w:after="60"/>
+        <w:ind w:left="454"/>
+        <w:jc w:val="both"/>
         <w:rPr>
           <w:snapToGrid/>
-          <w:color w:val="1F497D"/>
-          <w:sz w:val="28"/>
-          <w:szCs w:val="28"/>
+          <w:sz w:val="22"/>
+          <w:szCs w:val="22"/>
           <w:lang w:val="pt-BR" w:eastAsia="ja-JP"/>
         </w:rPr>
-        <w:br/>
-      </w:r>
+      </w:pPr>
     </w:p>
     <w:p>
       <w:pPr>
@@ -211,22 +218,15 @@
     <w:p>
       <w:pPr>
         <w:widowControl/>
-        <w:numPr>
-          <w:ilvl w:val="1"/>
-          <w:numId w:val="0"/>
-        </w:numPr>
         <w:autoSpaceDE/>
         <w:autoSpaceDN/>
-        <w:spacing w:before="240" w:after="240"/>
-        <w:ind w:firstLine="454"/>
-        <w:rPr>
-          <w:b/>
-          <w:iCs/>
+        <w:spacing w:before="120" w:after="60"/>
+        <w:ind w:left="454"/>
+        <w:jc w:val="both"/>
+        <w:rPr>
           <w:snapToGrid/>
-          <w:color w:val="4F81BD"/>
-          <w:spacing w:val="15"/>
-          <w:sz w:val="28"/>
-          <w:szCs w:val="28"/>
+          <w:sz w:val="22"/>
+          <w:szCs w:val="22"/>
           <w:lang w:val="pt-BR" w:eastAsia="ja-JP"/>
         </w:rPr>
       </w:pPr>
@@ -404,58 +404,10 @@
         <w:widowControl/>
         <w:autoSpaceDE/>
         <w:autoSpaceDN/>
-        <w:spacing w:before="120"/>
-        <w:ind w:left="720"/>
-        <w:rPr>
-          <w:b/>
-          <w:snapToGrid/>
-          <w:sz w:val="22"/>
-          <w:szCs w:val="22"/>
-          <w:lang w:val="pt-BR" w:eastAsia="ja-JP"/>
-        </w:rPr>
-      </w:pPr>
-    </w:p>
-    <w:p>
-      <w:pPr>
-        <w:widowControl/>
-        <w:autoSpaceDE/>
-        <w:autoSpaceDN/>
-        <w:spacing w:before="120"/>
-        <w:ind w:left="720"/>
-        <w:rPr>
-          <w:b/>
-          <w:snapToGrid/>
-          <w:sz w:val="22"/>
-          <w:szCs w:val="22"/>
-          <w:lang w:val="pt-BR" w:eastAsia="ja-JP"/>
-        </w:rPr>
-      </w:pPr>
-    </w:p>
-    <w:p>
-      <w:pPr>
-        <w:widowControl/>
-        <w:autoSpaceDE/>
-        <w:autoSpaceDN/>
-        <w:spacing w:before="120"/>
-        <w:ind w:left="720"/>
-        <w:rPr>
-          <w:b/>
-          <w:snapToGrid/>
-          <w:sz w:val="22"/>
-          <w:szCs w:val="22"/>
-          <w:lang w:val="pt-BR" w:eastAsia="ja-JP"/>
-        </w:rPr>
-      </w:pPr>
-    </w:p>
-    <w:p>
-      <w:pPr>
-        <w:widowControl/>
-        <w:autoSpaceDE/>
-        <w:autoSpaceDN/>
-        <w:spacing w:before="120"/>
-        <w:ind w:left="720"/>
-        <w:rPr>
-          <w:b/>
+        <w:spacing w:before="120" w:after="60"/>
+        <w:ind w:left="454"/>
+        <w:jc w:val="both"/>
+        <w:rPr>
           <w:snapToGrid/>
           <w:sz w:val="22"/>
           <w:szCs w:val="22"/>
@@ -580,9 +532,9 @@
         <w:widowControl/>
         <w:autoSpaceDE/>
         <w:autoSpaceDN/>
-        <w:spacing w:before="240" w:after="240"/>
-        <w:ind w:left="720"/>
-        <w:jc w:val="center"/>
+        <w:spacing w:before="120" w:after="60"/>
+        <w:ind w:left="454"/>
+        <w:jc w:val="both"/>
         <w:rPr>
           <w:snapToGrid/>
           <w:sz w:val="22"/>
@@ -590,33 +542,6 @@
           <w:lang w:val="pt-BR" w:eastAsia="ja-JP"/>
         </w:rPr>
       </w:pPr>
-      <w:r>
-        <w:rPr>
-          <w:snapToGrid/>
-          <w:sz w:val="22"/>
-          <w:szCs w:val="22"/>
-          <w:lang w:val="pt-BR" w:eastAsia="ja-JP"/>
-        </w:rPr>
-        <w:t>Fevereiro</w:t>
-      </w:r>
-      <w:r>
-        <w:rPr>
-          <w:snapToGrid/>
-          <w:sz w:val="22"/>
-          <w:szCs w:val="22"/>
-          <w:lang w:val="pt-BR" w:eastAsia="ja-JP"/>
-        </w:rPr>
-        <w:t>/201</w:t>
-      </w:r>
-      <w:r>
-        <w:rPr>
-          <w:snapToGrid/>
-          <w:sz w:val="22"/>
-          <w:szCs w:val="22"/>
-          <w:lang w:val="pt-BR" w:eastAsia="ja-JP"/>
-        </w:rPr>
-        <w:t>6</w:t>
-      </w:r>
     </w:p>
     <w:p>
       <w:pPr>
@@ -630,6 +555,145 @@
           <w:snapToGrid/>
           <w:sz w:val="22"/>
           <w:szCs w:val="22"/>
+          <w:lang w:val="pt-BR" w:eastAsia="ja-JP"/>
+        </w:rPr>
+      </w:pPr>
+    </w:p>
+    <w:p>
+      <w:pPr>
+        <w:widowControl/>
+        <w:autoSpaceDE/>
+        <w:autoSpaceDN/>
+        <w:spacing w:before="120" w:after="60"/>
+        <w:ind w:left="454"/>
+        <w:jc w:val="both"/>
+        <w:rPr>
+          <w:snapToGrid/>
+          <w:sz w:val="22"/>
+          <w:szCs w:val="22"/>
+          <w:lang w:val="pt-BR" w:eastAsia="ja-JP"/>
+        </w:rPr>
+      </w:pPr>
+    </w:p>
+    <w:p>
+      <w:pPr>
+        <w:widowControl/>
+        <w:autoSpaceDE/>
+        <w:autoSpaceDN/>
+        <w:spacing w:before="120" w:after="60"/>
+        <w:ind w:left="454"/>
+        <w:jc w:val="both"/>
+        <w:rPr>
+          <w:snapToGrid/>
+          <w:sz w:val="22"/>
+          <w:szCs w:val="22"/>
+          <w:lang w:val="pt-BR" w:eastAsia="ja-JP"/>
+        </w:rPr>
+      </w:pPr>
+    </w:p>
+    <w:p>
+      <w:pPr>
+        <w:widowControl/>
+        <w:autoSpaceDE/>
+        <w:autoSpaceDN/>
+        <w:spacing w:before="120" w:after="60"/>
+        <w:ind w:left="454"/>
+        <w:jc w:val="both"/>
+        <w:rPr>
+          <w:snapToGrid/>
+          <w:sz w:val="22"/>
+          <w:szCs w:val="22"/>
+          <w:lang w:val="pt-BR" w:eastAsia="ja-JP"/>
+        </w:rPr>
+      </w:pPr>
+    </w:p>
+    <w:p>
+      <w:pPr>
+        <w:widowControl/>
+        <w:autoSpaceDE/>
+        <w:autoSpaceDN/>
+        <w:spacing w:before="120" w:after="60"/>
+        <w:ind w:left="454"/>
+        <w:jc w:val="both"/>
+        <w:rPr>
+          <w:snapToGrid/>
+          <w:sz w:val="22"/>
+          <w:szCs w:val="22"/>
+          <w:lang w:val="pt-BR" w:eastAsia="ja-JP"/>
+        </w:rPr>
+      </w:pPr>
+    </w:p>
+    <w:p>
+      <w:pPr>
+        <w:widowControl/>
+        <w:autoSpaceDE/>
+        <w:autoSpaceDN/>
+        <w:spacing w:before="120" w:after="60"/>
+        <w:ind w:left="454"/>
+        <w:jc w:val="both"/>
+        <w:rPr>
+          <w:snapToGrid/>
+          <w:sz w:val="22"/>
+          <w:szCs w:val="22"/>
+          <w:lang w:val="pt-BR" w:eastAsia="ja-JP"/>
+        </w:rPr>
+      </w:pPr>
+    </w:p>
+    <w:p>
+      <w:pPr>
+        <w:widowControl/>
+        <w:autoSpaceDE/>
+        <w:autoSpaceDN/>
+        <w:spacing w:before="240" w:after="240"/>
+        <w:ind w:left="720"/>
+        <w:jc w:val="center"/>
+        <w:rPr>
+          <w:snapToGrid/>
+          <w:sz w:val="22"/>
+          <w:szCs w:val="22"/>
+          <w:lang w:val="pt-BR" w:eastAsia="ja-JP"/>
+        </w:rPr>
+      </w:pPr>
+      <w:r>
+        <w:rPr>
+          <w:snapToGrid/>
+          <w:sz w:val="22"/>
+          <w:szCs w:val="22"/>
+          <w:lang w:val="pt-BR" w:eastAsia="ja-JP"/>
+        </w:rPr>
+        <w:t>Maio</w:t>
+      </w:r>
+      <w:r>
+        <w:rPr>
+          <w:snapToGrid/>
+          <w:sz w:val="22"/>
+          <w:szCs w:val="22"/>
+          <w:lang w:val="pt-BR" w:eastAsia="ja-JP"/>
+        </w:rPr>
+        <w:t>/201</w:t>
+      </w:r>
+      <w:r>
+        <w:rPr>
+          <w:snapToGrid/>
+          <w:sz w:val="22"/>
+          <w:szCs w:val="22"/>
+          <w:lang w:val="pt-BR" w:eastAsia="ja-JP"/>
+        </w:rPr>
+        <w:t>6</w:t>
+      </w:r>
+    </w:p>
+    <w:p>
+      <w:pPr>
+        <w:widowControl/>
+        <w:autoSpaceDE/>
+        <w:autoSpaceDN/>
+        <w:spacing w:before="120" w:after="60"/>
+        <w:ind w:left="454"/>
+        <w:jc w:val="both"/>
+        <w:rPr>
+          <w:snapToGrid/>
+          <w:sz w:val="22"/>
+          <w:szCs w:val="22"/>
           <w:u w:val="single"/>
           <w:lang w:val="pt-BR" w:eastAsia="ja-JP"/>
         </w:rPr>
@@ -652,6 +716,7 @@
           <w:szCs w:val="22"/>
           <w:lang w:val="pt-BR" w:eastAsia="ja-JP"/>
         </w:rPr>
+        <w:lastRenderedPageBreak/>
         <w:br w:type="page"/>
       </w:r>
     </w:p>
@@ -808,6 +873,8 @@
           <w:p>
             <w:pPr>
               <w:pStyle w:val="Recuonormal"/>
+              <w:spacing w:after="0"/>
+              <w:ind w:left="0" w:firstLine="0"/>
               <w:jc w:val="center"/>
               <w:rPr>
                 <w:color w:val="000000"/>
@@ -850,7 +917,8 @@
           <w:p>
             <w:pPr>
               <w:pStyle w:val="Recuonormal"/>
-              <w:jc w:val="center"/>
+              <w:spacing w:after="0"/>
+              <w:ind w:left="0" w:firstLine="0"/>
               <w:rPr>
                 <w:color w:val="000000"/>
                 <w:lang w:val="pt-BR"/>
@@ -892,7 +960,8 @@
           <w:p>
             <w:pPr>
               <w:pStyle w:val="Recuonormal"/>
-              <w:jc w:val="center"/>
+              <w:spacing w:after="0"/>
+              <w:ind w:left="0" w:firstLine="0"/>
               <w:rPr>
                 <w:color w:val="000000"/>
                 <w:lang w:val="pt-BR"/>
@@ -922,11 +991,21 @@
           <w:p>
             <w:pPr>
               <w:pStyle w:val="Recuonormal"/>
+              <w:spacing w:after="0"/>
+              <w:ind w:left="0" w:firstLine="0"/>
+              <w:jc w:val="center"/>
               <w:rPr>
                 <w:color w:val="000000"/>
                 <w:lang w:val="pt-BR"/>
               </w:rPr>
             </w:pPr>
+            <w:r>
+              <w:rPr>
+                <w:color w:val="000000"/>
+                <w:lang w:val="pt-BR"/>
+              </w:rPr>
+              <w:t>17/05/2016</w:t>
+            </w:r>
           </w:p>
         </w:tc>
         <w:tc>
@@ -942,11 +1021,20 @@
           <w:p>
             <w:pPr>
               <w:pStyle w:val="Recuonormal"/>
+              <w:spacing w:after="0"/>
+              <w:ind w:left="0" w:firstLine="0"/>
               <w:rPr>
                 <w:color w:val="000000"/>
                 <w:lang w:val="pt-BR"/>
               </w:rPr>
             </w:pPr>
+            <w:r>
+              <w:rPr>
+                <w:color w:val="000000"/>
+                <w:lang w:val="pt-BR"/>
+              </w:rPr>
+              <w:t>Versão 2. Ajuste de acordo a comentários para os testes do sistema</w:t>
+            </w:r>
           </w:p>
         </w:tc>
         <w:tc>
@@ -962,11 +1050,20 @@
           <w:p>
             <w:pPr>
               <w:pStyle w:val="Recuonormal"/>
+              <w:spacing w:after="0"/>
+              <w:ind w:left="0" w:firstLine="0"/>
               <w:rPr>
                 <w:color w:val="000000"/>
                 <w:lang w:val="pt-BR"/>
               </w:rPr>
             </w:pPr>
+            <w:r>
+              <w:rPr>
+                <w:color w:val="000000"/>
+                <w:lang w:val="pt-BR"/>
+              </w:rPr>
+              <w:t>Juan León</w:t>
+            </w:r>
           </w:p>
         </w:tc>
       </w:tr>
@@ -984,6 +1081,9 @@
           <w:p>
             <w:pPr>
               <w:pStyle w:val="Recuonormal"/>
+              <w:spacing w:after="0"/>
+              <w:ind w:left="0" w:firstLine="0"/>
+              <w:jc w:val="center"/>
               <w:rPr>
                 <w:lang w:val="pt-BR"/>
               </w:rPr>
@@ -1003,6 +1103,8 @@
           <w:p>
             <w:pPr>
               <w:pStyle w:val="Recuonormal"/>
+              <w:spacing w:after="0"/>
+              <w:ind w:left="0" w:firstLine="0"/>
               <w:rPr>
                 <w:lang w:val="pt-BR"/>
               </w:rPr>
@@ -1022,6 +1124,8 @@
           <w:p>
             <w:pPr>
               <w:pStyle w:val="Recuonormal"/>
+              <w:spacing w:after="0"/>
+              <w:ind w:left="0" w:firstLine="0"/>
               <w:rPr>
                 <w:lang w:val="pt-BR"/>
               </w:rPr>
@@ -1043,6 +1147,9 @@
           <w:p>
             <w:pPr>
               <w:pStyle w:val="Recuonormal"/>
+              <w:spacing w:after="0"/>
+              <w:ind w:left="0" w:firstLine="0"/>
+              <w:jc w:val="center"/>
               <w:rPr>
                 <w:lang w:val="pt-BR"/>
               </w:rPr>
@@ -1062,6 +1169,8 @@
           <w:p>
             <w:pPr>
               <w:pStyle w:val="Recuonormal"/>
+              <w:spacing w:after="0"/>
+              <w:ind w:left="0" w:firstLine="0"/>
               <w:rPr>
                 <w:lang w:val="pt-BR"/>
               </w:rPr>
@@ -1081,6 +1190,8 @@
           <w:p>
             <w:pPr>
               <w:pStyle w:val="Recuonormal"/>
+              <w:spacing w:after="0"/>
+              <w:ind w:left="0" w:firstLine="0"/>
               <w:rPr>
                 <w:lang w:val="pt-BR"/>
               </w:rPr>
@@ -1102,6 +1213,9 @@
           <w:p>
             <w:pPr>
               <w:pStyle w:val="Recuonormal"/>
+              <w:spacing w:after="0"/>
+              <w:ind w:left="0" w:firstLine="0"/>
+              <w:jc w:val="center"/>
               <w:rPr>
                 <w:lang w:val="pt-BR"/>
               </w:rPr>
@@ -1121,6 +1235,8 @@
           <w:p>
             <w:pPr>
               <w:pStyle w:val="Recuonormal"/>
+              <w:spacing w:after="0"/>
+              <w:ind w:left="0" w:firstLine="0"/>
               <w:rPr>
                 <w:lang w:val="pt-BR"/>
               </w:rPr>
@@ -1140,6 +1256,8 @@
           <w:p>
             <w:pPr>
               <w:pStyle w:val="Recuonormal"/>
+              <w:spacing w:after="0"/>
+              <w:ind w:left="0" w:firstLine="0"/>
               <w:rPr>
                 <w:lang w:val="pt-BR"/>
               </w:rPr>
@@ -1215,7 +1333,7 @@
         </w:rPr>
         <w:fldChar w:fldCharType="separate"/>
       </w:r>
-      <w:hyperlink w:anchor="_Toc451164921" w:history="1">
+      <w:hyperlink w:anchor="_Toc451265260" w:history="1">
         <w:r>
           <w:rPr>
             <w:rStyle w:val="Hyperlink"/>
@@ -1265,7 +1383,7 @@
             <w:noProof/>
             <w:webHidden/>
           </w:rPr>
-          <w:instrText xml:space="preserve"> PAGEREF _Toc451164921 \h </w:instrText>
+          <w:instrText xml:space="preserve"> PAGEREF _Toc451265260 \h </w:instrText>
         </w:r>
         <w:r>
           <w:rPr>
@@ -1285,7 +1403,7 @@
             <w:noProof/>
             <w:webHidden/>
           </w:rPr>
-          <w:t>4</w:t>
+          <w:t>5</w:t>
         </w:r>
         <w:r>
           <w:rPr>
@@ -1313,7 +1431,7 @@
           <w:lang w:val="pt-BR" w:eastAsia="pt-BR"/>
         </w:rPr>
       </w:pPr>
-      <w:hyperlink w:anchor="_Toc451164922" w:history="1">
+      <w:hyperlink w:anchor="_Toc451265261" w:history="1">
         <w:r>
           <w:rPr>
             <w:rStyle w:val="Hyperlink"/>
@@ -1361,7 +1479,7 @@
             <w:noProof/>
             <w:webHidden/>
           </w:rPr>
-          <w:instrText xml:space="preserve"> PAGEREF _Toc451164922 \h </w:instrText>
+          <w:instrText xml:space="preserve"> PAGEREF _Toc451265261 \h </w:instrText>
         </w:r>
         <w:r>
           <w:rPr>
@@ -1381,7 +1499,7 @@
             <w:noProof/>
             <w:webHidden/>
           </w:rPr>
-          <w:t>4</w:t>
+          <w:t>5</w:t>
         </w:r>
         <w:r>
           <w:rPr>
@@ -1409,7 +1527,7 @@
           <w:lang w:val="pt-BR" w:eastAsia="pt-BR"/>
         </w:rPr>
       </w:pPr>
-      <w:hyperlink w:anchor="_Toc451164923" w:history="1">
+      <w:hyperlink w:anchor="_Toc451265262" w:history="1">
         <w:r>
           <w:rPr>
             <w:rStyle w:val="Hyperlink"/>
@@ -1457,7 +1575,7 @@
             <w:noProof/>
             <w:webHidden/>
           </w:rPr>
-          <w:instrText xml:space="preserve"> PAGEREF _Toc451164923 \h </w:instrText>
+          <w:instrText xml:space="preserve"> PAGEREF _Toc451265262 \h </w:instrText>
         </w:r>
         <w:r>
           <w:rPr>
@@ -1477,7 +1595,7 @@
             <w:noProof/>
             <w:webHidden/>
           </w:rPr>
-          <w:t>4</w:t>
+          <w:t>5</w:t>
         </w:r>
         <w:r>
           <w:rPr>
@@ -1505,7 +1623,7 @@
           <w:lang w:val="pt-BR" w:eastAsia="pt-BR"/>
         </w:rPr>
       </w:pPr>
-      <w:hyperlink w:anchor="_Toc451164924" w:history="1">
+      <w:hyperlink w:anchor="_Toc451265263" w:history="1">
         <w:r>
           <w:rPr>
             <w:rStyle w:val="Hyperlink"/>
@@ -1553,7 +1671,7 @@
             <w:noProof/>
             <w:webHidden/>
           </w:rPr>
-          <w:instrText xml:space="preserve"> PAGEREF _Toc451164924 \h </w:instrText>
+          <w:instrText xml:space="preserve"> PAGEREF _Toc451265263 \h </w:instrText>
         </w:r>
         <w:r>
           <w:rPr>
@@ -1573,7 +1691,7 @@
             <w:noProof/>
             <w:webHidden/>
           </w:rPr>
-          <w:t>4</w:t>
+          <w:t>5</w:t>
         </w:r>
         <w:r>
           <w:rPr>
@@ -1601,7 +1719,7 @@
           <w:lang w:val="pt-BR" w:eastAsia="pt-BR"/>
         </w:rPr>
       </w:pPr>
-      <w:hyperlink w:anchor="_Toc451164925" w:history="1">
+      <w:hyperlink w:anchor="_Toc451265264" w:history="1">
         <w:r>
           <w:rPr>
             <w:rStyle w:val="Hyperlink"/>
@@ -1649,7 +1767,7 @@
             <w:noProof/>
             <w:webHidden/>
           </w:rPr>
-          <w:instrText xml:space="preserve"> PAGEREF _Toc451164925 \h </w:instrText>
+          <w:instrText xml:space="preserve"> PAGEREF _Toc451265264 \h </w:instrText>
         </w:r>
         <w:r>
           <w:rPr>
@@ -1669,7 +1787,7 @@
             <w:noProof/>
             <w:webHidden/>
           </w:rPr>
-          <w:t>4</w:t>
+          <w:t>5</w:t>
         </w:r>
         <w:r>
           <w:rPr>
@@ -1697,7 +1815,7 @@
           <w:lang w:val="pt-BR" w:eastAsia="pt-BR"/>
         </w:rPr>
       </w:pPr>
-      <w:hyperlink w:anchor="_Toc451164926" w:history="1">
+      <w:hyperlink w:anchor="_Toc451265265" w:history="1">
         <w:r>
           <w:rPr>
             <w:rStyle w:val="Hyperlink"/>
@@ -1745,7 +1863,7 @@
             <w:noProof/>
             <w:webHidden/>
           </w:rPr>
-          <w:instrText xml:space="preserve"> PAGEREF _Toc451164926 \h </w:instrText>
+          <w:instrText xml:space="preserve"> PAGEREF _Toc451265265 \h </w:instrText>
         </w:r>
         <w:r>
           <w:rPr>
@@ -1765,7 +1883,7 @@
             <w:noProof/>
             <w:webHidden/>
           </w:rPr>
-          <w:t>4</w:t>
+          <w:t>5</w:t>
         </w:r>
         <w:r>
           <w:rPr>
@@ -1793,7 +1911,7 @@
           <w:lang w:val="pt-BR" w:eastAsia="pt-BR"/>
         </w:rPr>
       </w:pPr>
-      <w:hyperlink w:anchor="_Toc451164927" w:history="1">
+      <w:hyperlink w:anchor="_Toc451265266" w:history="1">
         <w:r>
           <w:rPr>
             <w:rStyle w:val="Hyperlink"/>
@@ -1841,7 +1959,7 @@
             <w:noProof/>
             <w:webHidden/>
           </w:rPr>
-          <w:instrText xml:space="preserve"> PAGEREF _Toc451164927 \h </w:instrText>
+          <w:instrText xml:space="preserve"> PAGEREF _Toc451265266 \h </w:instrText>
         </w:r>
         <w:r>
           <w:rPr>
@@ -1861,7 +1979,7 @@
             <w:noProof/>
             <w:webHidden/>
           </w:rPr>
-          <w:t>4</w:t>
+          <w:t>6</w:t>
         </w:r>
         <w:r>
           <w:rPr>
@@ -1889,7 +2007,7 @@
           <w:lang w:val="pt-BR" w:eastAsia="pt-BR"/>
         </w:rPr>
       </w:pPr>
-      <w:hyperlink w:anchor="_Toc451164928" w:history="1">
+      <w:hyperlink w:anchor="_Toc451265267" w:history="1">
         <w:r>
           <w:rPr>
             <w:rStyle w:val="Hyperlink"/>
@@ -1937,7 +2055,7 @@
             <w:noProof/>
             <w:webHidden/>
           </w:rPr>
-          <w:instrText xml:space="preserve"> PAGEREF _Toc451164928 \h </w:instrText>
+          <w:instrText xml:space="preserve"> PAGEREF _Toc451265267 \h </w:instrText>
         </w:r>
         <w:r>
           <w:rPr>
@@ -1957,7 +2075,7 @@
             <w:noProof/>
             <w:webHidden/>
           </w:rPr>
-          <w:t>5</w:t>
+          <w:t>7</w:t>
         </w:r>
         <w:r>
           <w:rPr>
@@ -1985,7 +2103,7 @@
           <w:lang w:val="pt-BR" w:eastAsia="pt-BR"/>
         </w:rPr>
       </w:pPr>
-      <w:hyperlink w:anchor="_Toc451164929" w:history="1">
+      <w:hyperlink w:anchor="_Toc451265268" w:history="1">
         <w:r>
           <w:rPr>
             <w:rStyle w:val="Hyperlink"/>
@@ -2033,7 +2151,7 @@
             <w:noProof/>
             <w:webHidden/>
           </w:rPr>
-          <w:instrText xml:space="preserve"> PAGEREF _Toc451164929 \h </w:instrText>
+          <w:instrText xml:space="preserve"> PAGEREF _Toc451265268 \h </w:instrText>
         </w:r>
         <w:r>
           <w:rPr>
@@ -2053,7 +2171,7 @@
             <w:noProof/>
             <w:webHidden/>
           </w:rPr>
-          <w:t>6</w:t>
+          <w:t>7</w:t>
         </w:r>
         <w:r>
           <w:rPr>
@@ -2081,7 +2199,7 @@
           <w:lang w:val="pt-BR" w:eastAsia="pt-BR"/>
         </w:rPr>
       </w:pPr>
-      <w:hyperlink w:anchor="_Toc451164930" w:history="1">
+      <w:hyperlink w:anchor="_Toc451265269" w:history="1">
         <w:r>
           <w:rPr>
             <w:rStyle w:val="Hyperlink"/>
@@ -2129,7 +2247,7 @@
             <w:noProof/>
             <w:webHidden/>
           </w:rPr>
-          <w:instrText xml:space="preserve"> PAGEREF _Toc451164930 \h </w:instrText>
+          <w:instrText xml:space="preserve"> PAGEREF _Toc451265269 \h </w:instrText>
         </w:r>
         <w:r>
           <w:rPr>
@@ -2149,7 +2267,7 @@
             <w:noProof/>
             <w:webHidden/>
           </w:rPr>
-          <w:t>6</w:t>
+          <w:t>7</w:t>
         </w:r>
         <w:r>
           <w:rPr>
@@ -2177,7 +2295,7 @@
           <w:lang w:val="pt-BR" w:eastAsia="pt-BR"/>
         </w:rPr>
       </w:pPr>
-      <w:hyperlink w:anchor="_Toc451164931" w:history="1">
+      <w:hyperlink w:anchor="_Toc451265270" w:history="1">
         <w:r>
           <w:rPr>
             <w:rStyle w:val="Hyperlink"/>
@@ -2225,7 +2343,7 @@
             <w:noProof/>
             <w:webHidden/>
           </w:rPr>
-          <w:instrText xml:space="preserve"> PAGEREF _Toc451164931 \h </w:instrText>
+          <w:instrText xml:space="preserve"> PAGEREF _Toc451265270 \h </w:instrText>
         </w:r>
         <w:r>
           <w:rPr>
@@ -2245,7 +2363,7 @@
             <w:noProof/>
             <w:webHidden/>
           </w:rPr>
-          <w:t>6</w:t>
+          <w:t>7</w:t>
         </w:r>
         <w:r>
           <w:rPr>
@@ -2275,14 +2393,28 @@
         </w:rPr>
         <w:br w:type="page"/>
       </w:r>
-      <w:fldSimple w:instr=" TITLE  \* MERGEFORMAT ">
-        <w:r>
-          <w:rPr>
-            <w:lang w:val="pt-BR"/>
-          </w:rPr>
-          <w:t>Especificação de Caso de Uso</w:t>
-        </w:r>
-      </w:fldSimple>
+      <w:r>
+        <w:lastRenderedPageBreak/>
+        <w:fldChar w:fldCharType="begin"/>
+      </w:r>
+      <w:r>
+        <w:instrText xml:space="preserve"> TITLE  \* MERGEFORMAT </w:instrText>
+      </w:r>
+      <w:r>
+        <w:fldChar w:fldCharType="separate"/>
+      </w:r>
+      <w:r>
+        <w:rPr>
+          <w:lang w:val="pt-BR"/>
+        </w:rPr>
+        <w:t>Especificação de Caso de Uso</w:t>
+      </w:r>
+      <w:r>
+        <w:rPr>
+          <w:lang w:val="pt-BR"/>
+        </w:rPr>
+        <w:fldChar w:fldCharType="end"/>
+      </w:r>
     </w:p>
     <w:p>
       <w:pPr>
@@ -2291,14 +2423,74 @@
           <w:lang w:val="pt-BR"/>
         </w:rPr>
       </w:pPr>
-      <w:bookmarkStart w:id="1" w:name="_Toc451164921"/>
-      <w:r>
-        <w:rPr>
-          <w:lang w:val="pt-BR"/>
-        </w:rPr>
-        <w:t>SEGUC0020 - Manter Postos de Trabalho</w:t>
+      <w:bookmarkStart w:id="1" w:name="_Toc424518662"/>
+      <w:bookmarkStart w:id="2" w:name="_Toc420923237"/>
+      <w:bookmarkStart w:id="3" w:name="_Toc420923238"/>
+      <w:bookmarkStart w:id="4" w:name="_Toc451265260"/>
+      <w:r>
+        <w:rPr>
+          <w:lang w:val="pt-BR"/>
+        </w:rPr>
+        <w:t>SEGUC</w:t>
+      </w:r>
+      <w:r>
+        <w:rPr>
+          <w:lang w:val="pt-BR"/>
+        </w:rPr>
+        <w:t>002</w:t>
+      </w:r>
+      <w:r>
+        <w:rPr>
+          <w:lang w:val="pt-BR"/>
+        </w:rPr>
+        <w:t>0</w:t>
+      </w:r>
+      <w:r>
+        <w:rPr>
+          <w:lang w:val="pt-BR"/>
+        </w:rPr>
+        <w:t xml:space="preserve"> </w:t>
+      </w:r>
+      <w:r>
+        <w:rPr>
+          <w:lang w:val="pt-BR"/>
+        </w:rPr>
+        <w:t>-</w:t>
+      </w:r>
+      <w:r>
+        <w:rPr>
+          <w:lang w:val="pt-BR"/>
+        </w:rPr>
+        <w:t xml:space="preserve"> </w:t>
       </w:r>
       <w:bookmarkEnd w:id="1"/>
+      <w:r>
+        <w:rPr>
+          <w:lang w:val="pt-BR"/>
+        </w:rPr>
+        <w:t>Manter</w:t>
+      </w:r>
+      <w:r>
+        <w:rPr>
+          <w:lang w:val="pt-BR"/>
+        </w:rPr>
+        <w:t xml:space="preserve"> </w:t>
+      </w:r>
+      <w:r>
+        <w:rPr>
+          <w:lang w:val="pt-BR"/>
+        </w:rPr>
+        <w:t>Postos de</w:t>
+      </w:r>
+      <w:r>
+        <w:rPr>
+          <w:lang w:val="pt-BR"/>
+        </w:rPr>
+        <w:t xml:space="preserve"> Trabalho</w:t>
+      </w:r>
+      <w:bookmarkEnd w:id="2"/>
+      <w:bookmarkEnd w:id="3"/>
+      <w:bookmarkEnd w:id="4"/>
     </w:p>
     <w:p>
       <w:pPr>
@@ -2307,16 +2499,16 @@
           <w:lang w:val="pt-BR"/>
         </w:rPr>
       </w:pPr>
-      <w:bookmarkStart w:id="2" w:name="_Toc408584579"/>
-      <w:bookmarkStart w:id="3" w:name="_Toc451164922"/>
+      <w:bookmarkStart w:id="5" w:name="_Toc408584579"/>
+      <w:bookmarkStart w:id="6" w:name="_Toc451265261"/>
       <w:r>
         <w:rPr>
           <w:lang w:val="pt-BR"/>
         </w:rPr>
         <w:t>Descrição</w:t>
       </w:r>
-      <w:bookmarkEnd w:id="2"/>
-      <w:bookmarkEnd w:id="3"/>
+      <w:bookmarkEnd w:id="5"/>
+      <w:bookmarkEnd w:id="6"/>
     </w:p>
     <w:p>
       <w:pPr>
@@ -2441,13 +2633,27 @@
           <w:i/>
           <w:lang w:val="pt-BR"/>
         </w:rPr>
-        <w:t>Manutenção</w:t>
+        <w:t>Man</w:t>
       </w:r>
       <w:r>
         <w:rPr>
           <w:i/>
           <w:lang w:val="pt-BR"/>
         </w:rPr>
+        <w:t>te</w:t>
+      </w:r>
+      <w:r>
+        <w:rPr>
+          <w:i/>
+          <w:lang w:val="pt-BR"/>
+        </w:rPr>
+        <w:t>r</w:t>
+      </w:r>
+      <w:r>
+        <w:rPr>
+          <w:i/>
+          <w:lang w:val="pt-BR"/>
+        </w:rPr>
         <w:t xml:space="preserve"> </w:t>
       </w:r>
       <w:r>
@@ -2455,7 +2661,14 @@
           <w:i/>
           <w:lang w:val="pt-BR"/>
         </w:rPr>
-        <w:t>dos postos de trabalho</w:t>
+        <w:t>P</w:t>
+      </w:r>
+      <w:r>
+        <w:rPr>
+          <w:i/>
+          <w:lang w:val="pt-BR"/>
+        </w:rPr>
+        <w:t>ostos de trabalho</w:t>
       </w:r>
       <w:r>
         <w:rPr>
@@ -2546,16 +2759,16 @@
           <w:lang w:val="pt-BR"/>
         </w:rPr>
       </w:pPr>
-      <w:bookmarkStart w:id="4" w:name="_Toc408584580"/>
-      <w:bookmarkStart w:id="5" w:name="_Toc451164923"/>
+      <w:bookmarkStart w:id="7" w:name="_Toc408584580"/>
+      <w:bookmarkStart w:id="8" w:name="_Toc451265262"/>
       <w:r>
         <w:rPr>
           <w:lang w:val="pt-BR"/>
         </w:rPr>
         <w:t>Atores Envolvidos</w:t>
       </w:r>
-      <w:bookmarkEnd w:id="4"/>
-      <w:bookmarkEnd w:id="5"/>
+      <w:bookmarkEnd w:id="7"/>
+      <w:bookmarkEnd w:id="8"/>
     </w:p>
     <w:p>
       <w:pPr>
@@ -2615,16 +2828,16 @@
           <w:lang w:val="pt-BR"/>
         </w:rPr>
       </w:pPr>
-      <w:bookmarkStart w:id="6" w:name="_Toc408584581"/>
-      <w:bookmarkStart w:id="7" w:name="_Toc451164924"/>
+      <w:bookmarkStart w:id="9" w:name="_Toc408584581"/>
+      <w:bookmarkStart w:id="10" w:name="_Toc451265263"/>
       <w:r>
         <w:rPr>
           <w:lang w:val="pt-BR"/>
         </w:rPr>
         <w:t>Diagrama</w:t>
       </w:r>
-      <w:bookmarkEnd w:id="6"/>
-      <w:bookmarkEnd w:id="7"/>
+      <w:bookmarkEnd w:id="9"/>
+      <w:bookmarkEnd w:id="10"/>
     </w:p>
     <w:p>
       <w:pPr>
@@ -2633,8 +2846,8 @@
           <w:lang w:val="pt-BR"/>
         </w:rPr>
       </w:pPr>
-      <w:bookmarkStart w:id="8" w:name="_Toc408584582"/>
-      <w:bookmarkStart w:id="9" w:name="_Toc451164925"/>
+      <w:bookmarkStart w:id="11" w:name="_Toc408584582"/>
+      <w:bookmarkStart w:id="12" w:name="_Toc451265264"/>
       <w:r>
         <w:rPr>
           <w:lang w:val="pt-BR"/>
@@ -2653,8 +2866,8 @@
         </w:rPr>
         <w:t>condições</w:t>
       </w:r>
-      <w:bookmarkEnd w:id="8"/>
-      <w:bookmarkEnd w:id="9"/>
+      <w:bookmarkEnd w:id="11"/>
+      <w:bookmarkEnd w:id="12"/>
     </w:p>
     <w:p>
       <w:pPr>
@@ -2719,11 +2932,11 @@
           <w:lang w:val="pt-BR"/>
         </w:rPr>
       </w:pPr>
-      <w:bookmarkStart w:id="10" w:name="_Toc101248482"/>
-      <w:bookmarkStart w:id="11" w:name="_Toc102377887"/>
-      <w:bookmarkStart w:id="12" w:name="_Toc408584585"/>
-      <w:bookmarkStart w:id="13" w:name="_Toc436203381"/>
-      <w:bookmarkStart w:id="14" w:name="_Toc451164926"/>
+      <w:bookmarkStart w:id="13" w:name="_Toc101248482"/>
+      <w:bookmarkStart w:id="14" w:name="_Toc102377887"/>
+      <w:bookmarkStart w:id="15" w:name="_Toc408584585"/>
+      <w:bookmarkStart w:id="16" w:name="_Toc436203381"/>
+      <w:bookmarkStart w:id="17" w:name="_Toc451265265"/>
       <w:r>
         <w:rPr>
           <w:lang w:val="pt-BR"/>
@@ -2736,10 +2949,10 @@
         </w:rPr>
         <w:t>Principal</w:t>
       </w:r>
-      <w:bookmarkEnd w:id="10"/>
-      <w:bookmarkEnd w:id="11"/>
-      <w:bookmarkEnd w:id="12"/>
+      <w:bookmarkEnd w:id="13"/>
       <w:bookmarkEnd w:id="14"/>
+      <w:bookmarkEnd w:id="15"/>
+      <w:bookmarkEnd w:id="17"/>
     </w:p>
     <w:p>
       <w:pPr>
@@ -2796,21 +3009,21 @@
           <w:i/>
           <w:lang w:val="pt-BR"/>
         </w:rPr>
-        <w:t xml:space="preserve"> Manutenção</w:t>
+        <w:t xml:space="preserve"> Man</w:t>
       </w:r>
       <w:r>
         <w:rPr>
           <w:i/>
           <w:lang w:val="pt-BR"/>
         </w:rPr>
-        <w:t xml:space="preserve"> </w:t>
+        <w:t>ter postos de</w:t>
       </w:r>
       <w:r>
         <w:rPr>
           <w:i/>
           <w:lang w:val="pt-BR"/>
         </w:rPr>
-        <w:t>dos postos do trabalho</w:t>
+        <w:t xml:space="preserve"> trabalho</w:t>
       </w:r>
       <w:r>
         <w:rPr>
@@ -2889,13 +3102,25 @@
         <w:rPr>
           <w:lang w:val="pt-BR"/>
         </w:rPr>
-        <w:t>PG001 - Listagem dos Postos de Trabalho</w:t>
+        <w:t>SEGUC0020PG</w:t>
+      </w:r>
+      <w:r>
+        <w:rPr>
+          <w:lang w:val="pt-BR"/>
+        </w:rPr>
+        <w:t>01 - Listagem dos Postos de Trabalho</w:t>
       </w:r>
       <w:r>
         <w:rPr>
           <w:lang w:val="pt-BR"/>
         </w:rPr>
         <w:t>)</w:t>
+      </w:r>
+      <w:r>
+        <w:rPr>
+          <w:lang w:val="pt-BR"/>
+        </w:rPr>
+        <w:t>. Neste momento o sistema não realiza nenhuma consulta, apenas apresenta a tela.</w:t>
       </w:r>
     </w:p>
     <w:p>
@@ -3082,25 +3307,13 @@
         <w:rPr>
           <w:lang w:val="pt-BR"/>
         </w:rPr>
-        <w:t xml:space="preserve"> O usuário pode preencher parte do nom</w:t>
-      </w:r>
-      <w:r>
-        <w:rPr>
-          <w:lang w:val="pt-BR"/>
-        </w:rPr>
-        <w:t xml:space="preserve">e do posto do trabalho com um </w:t>
-      </w:r>
-      <w:r>
-        <w:rPr>
-          <w:lang w:val="pt-BR"/>
-        </w:rPr>
-        <w:t>limite mínimo</w:t>
-      </w:r>
-      <w:r>
-        <w:rPr>
-          <w:lang w:val="pt-BR"/>
-        </w:rPr>
-        <w:t xml:space="preserve"> de 3 caracteres.</w:t>
+        <w:t xml:space="preserve"> O ator pode preencher parte do nome do posto do trabalho com um limite mínimo de 3 caracteres</w:t>
+      </w:r>
+      <w:r>
+        <w:rPr>
+          <w:lang w:val="pt-BR"/>
+        </w:rPr>
+        <w:t>.</w:t>
       </w:r>
     </w:p>
     <w:p>
@@ -3137,7 +3350,7 @@
         <w:rPr>
           <w:lang w:val="pt-BR"/>
         </w:rPr>
-        <w:t>.</w:t>
+        <w:t xml:space="preserve"> ou pode ser escolhido o Fluxo Alternativo A: Inclusão.</w:t>
       </w:r>
     </w:p>
     <w:p>
@@ -3156,187 +3369,19 @@
         <w:rPr>
           <w:lang w:val="pt-BR"/>
         </w:rPr>
-        <w:t xml:space="preserve">O </w:t>
-      </w:r>
-      <w:r>
-        <w:rPr>
-          <w:lang w:val="pt-BR"/>
-        </w:rPr>
-        <w:t>sistema mostra todos o</w:t>
-      </w:r>
-      <w:r>
-        <w:rPr>
-          <w:lang w:val="pt-BR"/>
-        </w:rPr>
-        <w:t xml:space="preserve">s </w:t>
-      </w:r>
-      <w:r>
-        <w:rPr>
-          <w:lang w:val="pt-BR"/>
-        </w:rPr>
-        <w:t xml:space="preserve">postos de trabalho </w:t>
-      </w:r>
-      <w:r>
-        <w:rPr>
-          <w:lang w:val="pt-BR"/>
-        </w:rPr>
-        <w:t>d</w:t>
-      </w:r>
-      <w:r>
-        <w:rPr>
-          <w:lang w:val="pt-BR"/>
-        </w:rPr>
-        <w:t>e</w:t>
-      </w:r>
-      <w:r>
-        <w:rPr>
-          <w:lang w:val="pt-BR"/>
-        </w:rPr>
-        <w:t xml:space="preserve"> acordo ao</w:t>
-      </w:r>
-      <w:r>
-        <w:rPr>
-          <w:lang w:val="pt-BR"/>
-        </w:rPr>
-        <w:t>s</w:t>
-      </w:r>
-      <w:r>
-        <w:rPr>
-          <w:lang w:val="pt-BR"/>
-        </w:rPr>
-        <w:t xml:space="preserve"> filtro</w:t>
-      </w:r>
-      <w:r>
-        <w:rPr>
-          <w:lang w:val="pt-BR"/>
-        </w:rPr>
-        <w:t>s</w:t>
-      </w:r>
-      <w:r>
-        <w:rPr>
-          <w:lang w:val="pt-BR"/>
-        </w:rPr>
-        <w:t xml:space="preserve"> de consulta</w:t>
-      </w:r>
-      <w:r>
-        <w:rPr>
-          <w:lang w:val="pt-BR"/>
-        </w:rPr>
-        <w:t>.</w:t>
-      </w:r>
-      <w:r>
-        <w:rPr>
-          <w:lang w:val="pt-BR"/>
-        </w:rPr>
-        <w:t xml:space="preserve"> A informação mostrada é</w:t>
-      </w:r>
-      <w:r>
-        <w:rPr>
-          <w:lang w:val="pt-BR"/>
-        </w:rPr>
-        <w:t xml:space="preserve"> uma lista com</w:t>
-      </w:r>
-      <w:r>
-        <w:rPr>
-          <w:lang w:val="pt-BR"/>
-        </w:rPr>
-        <w:t xml:space="preserve"> as seguintes colunas</w:t>
-      </w:r>
-      <w:r>
-        <w:rPr>
-          <w:lang w:val="pt-BR"/>
-        </w:rPr>
-        <w:t xml:space="preserve">: Nome da unidade organizacional, </w:t>
-      </w:r>
-      <w:r>
-        <w:rPr>
-          <w:lang w:val="pt-BR"/>
-        </w:rPr>
-        <w:t xml:space="preserve">nome do </w:t>
-      </w:r>
-      <w:r>
-        <w:rPr>
-          <w:lang w:val="pt-BR"/>
-        </w:rPr>
-        <w:t>posto de</w:t>
-      </w:r>
-      <w:r>
-        <w:rPr>
-          <w:lang w:val="pt-BR"/>
-        </w:rPr>
-        <w:t xml:space="preserve"> trabalho</w:t>
-      </w:r>
-      <w:r>
-        <w:rPr>
-          <w:lang w:val="pt-BR"/>
-        </w:rPr>
-        <w:t>.</w:t>
-      </w:r>
-      <w:r>
-        <w:rPr>
-          <w:lang w:val="pt-BR"/>
-        </w:rPr>
-        <w:t xml:space="preserve"> (</w:t>
-      </w:r>
-      <w:r>
-        <w:rPr>
-          <w:lang w:val="pt-BR"/>
-        </w:rPr>
-        <w:t xml:space="preserve">PG001 - </w:t>
-      </w:r>
-      <w:r>
-        <w:rPr>
-          <w:lang w:val="pt-BR"/>
-        </w:rPr>
-        <w:t>Listagem dos Postos de Trabalho</w:t>
-      </w:r>
-      <w:r>
-        <w:rPr>
-          <w:lang w:val="pt-BR"/>
-        </w:rPr>
-        <w:t>)</w:t>
-      </w:r>
-      <w:r>
-        <w:rPr>
-          <w:lang w:val="pt-BR"/>
-        </w:rPr>
-        <w:t>. Também tem uma coluna disponível para ações qu</w:t>
-      </w:r>
-      <w:r>
-        <w:rPr>
-          <w:lang w:val="pt-BR"/>
-        </w:rPr>
-        <w:t>e podem ser feitas em cada um d</w:t>
-      </w:r>
-      <w:r>
-        <w:rPr>
-          <w:lang w:val="pt-BR"/>
-        </w:rPr>
-        <w:t>o</w:t>
-      </w:r>
-      <w:r>
-        <w:rPr>
-          <w:lang w:val="pt-BR"/>
-        </w:rPr>
-        <w:t xml:space="preserve">s </w:t>
-      </w:r>
-      <w:r>
-        <w:rPr>
-          <w:lang w:val="pt-BR"/>
-        </w:rPr>
-        <w:t>postos mostrado</w:t>
-      </w:r>
-      <w:r>
-        <w:rPr>
-          <w:lang w:val="pt-BR"/>
-        </w:rPr>
-        <w:t>s</w:t>
-      </w:r>
-      <w:r>
-        <w:rPr>
-          <w:lang w:val="pt-BR"/>
-        </w:rPr>
-        <w:t>, essas ações são descritas nos fluxos alternativos.</w:t>
+        <w:t>O sistema consulta</w:t>
+      </w:r>
+      <w:r>
+        <w:rPr>
+          <w:lang w:val="pt-BR"/>
+        </w:rPr>
+        <w:t xml:space="preserve"> a informação dos postos do trabalho</w:t>
+      </w:r>
+      <w:r>
+        <w:rPr>
+          <w:lang w:val="pt-BR"/>
+        </w:rPr>
+        <w:t xml:space="preserve"> de acordo aos campos dos filtros escolhidos. </w:t>
       </w:r>
     </w:p>
     <w:p>
@@ -3355,38 +3400,250 @@
         <w:rPr>
           <w:lang w:val="pt-BR"/>
         </w:rPr>
-        <w:t>O</w:t>
-      </w:r>
-      <w:r>
-        <w:rPr>
-          <w:lang w:val="pt-BR"/>
-        </w:rPr>
-        <w:t xml:space="preserve"> caso de uso</w:t>
-      </w:r>
-      <w:r>
-        <w:rPr>
-          <w:lang w:val="pt-BR"/>
-        </w:rPr>
-        <w:t xml:space="preserve"> se encerra</w:t>
+        <w:t xml:space="preserve">O </w:t>
+      </w:r>
+      <w:r>
+        <w:rPr>
+          <w:lang w:val="pt-BR"/>
+        </w:rPr>
+        <w:t>sistema mostra todos o</w:t>
+      </w:r>
+      <w:r>
+        <w:rPr>
+          <w:lang w:val="pt-BR"/>
+        </w:rPr>
+        <w:t xml:space="preserve">s </w:t>
+      </w:r>
+      <w:r>
+        <w:rPr>
+          <w:lang w:val="pt-BR"/>
+        </w:rPr>
+        <w:t xml:space="preserve">postos de trabalho </w:t>
+      </w:r>
+      <w:r>
+        <w:rPr>
+          <w:lang w:val="pt-BR"/>
+        </w:rPr>
+        <w:t>d</w:t>
+      </w:r>
+      <w:r>
+        <w:rPr>
+          <w:lang w:val="pt-BR"/>
+        </w:rPr>
+        <w:t>e</w:t>
+      </w:r>
+      <w:r>
+        <w:rPr>
+          <w:lang w:val="pt-BR"/>
+        </w:rPr>
+        <w:t xml:space="preserve"> acordo ao</w:t>
+      </w:r>
+      <w:r>
+        <w:rPr>
+          <w:lang w:val="pt-BR"/>
+        </w:rPr>
+        <w:t>s</w:t>
+      </w:r>
+      <w:r>
+        <w:rPr>
+          <w:lang w:val="pt-BR"/>
+        </w:rPr>
+        <w:t xml:space="preserve"> filtro</w:t>
+      </w:r>
+      <w:r>
+        <w:rPr>
+          <w:lang w:val="pt-BR"/>
+        </w:rPr>
+        <w:t>s</w:t>
+      </w:r>
+      <w:r>
+        <w:rPr>
+          <w:lang w:val="pt-BR"/>
+        </w:rPr>
+        <w:t xml:space="preserve"> de consulta</w:t>
       </w:r>
       <w:r>
         <w:rPr>
           <w:lang w:val="pt-BR"/>
         </w:rPr>
         <w:t>.</w:t>
+      </w:r>
+      <w:r>
+        <w:rPr>
+          <w:lang w:val="pt-BR"/>
+        </w:rPr>
+        <w:t xml:space="preserve"> A informação mostrada é</w:t>
+      </w:r>
+      <w:r>
+        <w:rPr>
+          <w:lang w:val="pt-BR"/>
+        </w:rPr>
+        <w:t xml:space="preserve"> uma lista com</w:t>
+      </w:r>
+      <w:r>
+        <w:rPr>
+          <w:lang w:val="pt-BR"/>
+        </w:rPr>
+        <w:t xml:space="preserve"> as seguintes colunas</w:t>
+      </w:r>
+      <w:r>
+        <w:rPr>
+          <w:lang w:val="pt-BR"/>
+        </w:rPr>
+        <w:t xml:space="preserve">: Nome da unidade organizacional, </w:t>
+      </w:r>
+      <w:r>
+        <w:rPr>
+          <w:lang w:val="pt-BR"/>
+        </w:rPr>
+        <w:t xml:space="preserve">nome do </w:t>
+      </w:r>
+      <w:r>
+        <w:rPr>
+          <w:lang w:val="pt-BR"/>
+        </w:rPr>
+        <w:t>posto de</w:t>
+      </w:r>
+      <w:r>
+        <w:rPr>
+          <w:lang w:val="pt-BR"/>
+        </w:rPr>
+        <w:t xml:space="preserve"> trabalho</w:t>
+      </w:r>
+      <w:r>
+        <w:rPr>
+          <w:lang w:val="pt-BR"/>
+        </w:rPr>
+        <w:t>.</w:t>
+      </w:r>
+      <w:r>
+        <w:rPr>
+          <w:lang w:val="pt-BR"/>
+        </w:rPr>
+        <w:t xml:space="preserve"> (</w:t>
+      </w:r>
+      <w:r>
+        <w:rPr>
+          <w:lang w:val="pt-BR"/>
+        </w:rPr>
+        <w:t>SEGUC0020PG</w:t>
+      </w:r>
+      <w:r>
+        <w:rPr>
+          <w:lang w:val="pt-BR"/>
+        </w:rPr>
+        <w:t xml:space="preserve">01 - </w:t>
+      </w:r>
+      <w:r>
+        <w:rPr>
+          <w:lang w:val="pt-BR"/>
+        </w:rPr>
+        <w:t>Listagem dos Postos de Trabalho</w:t>
+      </w:r>
+      <w:r>
+        <w:rPr>
+          <w:lang w:val="pt-BR"/>
+        </w:rPr>
+        <w:t>)</w:t>
+      </w:r>
+      <w:r>
+        <w:rPr>
+          <w:lang w:val="pt-BR"/>
+        </w:rPr>
+        <w:t>. Também tem uma coluna disponível para ações qu</w:t>
+      </w:r>
+      <w:r>
+        <w:rPr>
+          <w:lang w:val="pt-BR"/>
+        </w:rPr>
+        <w:t>e podem ser feitas em cada um d</w:t>
+      </w:r>
+      <w:r>
+        <w:rPr>
+          <w:lang w:val="pt-BR"/>
+        </w:rPr>
+        <w:t>o</w:t>
+      </w:r>
+      <w:r>
+        <w:rPr>
+          <w:lang w:val="pt-BR"/>
+        </w:rPr>
+        <w:t xml:space="preserve">s </w:t>
+      </w:r>
+      <w:r>
+        <w:rPr>
+          <w:lang w:val="pt-BR"/>
+        </w:rPr>
+        <w:t>postos mostrado</w:t>
+      </w:r>
+      <w:r>
+        <w:rPr>
+          <w:lang w:val="pt-BR"/>
+        </w:rPr>
+        <w:t>s</w:t>
+      </w:r>
+      <w:r>
+        <w:rPr>
+          <w:lang w:val="pt-BR"/>
+        </w:rPr>
+        <w:t>, essas ações são descritas nos fluxos alternativos.</w:t>
+      </w:r>
+      <w:r>
+        <w:rPr>
+          <w:lang w:val="pt-BR"/>
+        </w:rPr>
+        <w:t xml:space="preserve"> O ator pode escolher os Fluxos Alternativos B: Alteração e Fluxo Alternativo C: Exclusão.</w:t>
       </w:r>
     </w:p>
     <w:p>
       <w:pPr>
+        <w:pStyle w:val="PargrafodaLista"/>
+        <w:numPr>
+          <w:ilvl w:val="0"/>
+          <w:numId w:val="19"/>
+        </w:numPr>
+        <w:jc w:val="both"/>
+        <w:rPr>
+          <w:lang w:val="pt-BR"/>
+        </w:rPr>
+      </w:pPr>
+      <w:r>
+        <w:rPr>
+          <w:lang w:val="pt-BR"/>
+        </w:rPr>
+        <w:lastRenderedPageBreak/>
+        <w:t>O</w:t>
+      </w:r>
+      <w:r>
+        <w:rPr>
+          <w:lang w:val="pt-BR"/>
+        </w:rPr>
+        <w:t xml:space="preserve"> caso de uso</w:t>
+      </w:r>
+      <w:r>
+        <w:rPr>
+          <w:lang w:val="pt-BR"/>
+        </w:rPr>
+        <w:t xml:space="preserve"> se encerra</w:t>
+      </w:r>
+      <w:r>
+        <w:rPr>
+          <w:lang w:val="pt-BR"/>
+        </w:rPr>
+        <w:t>.</w:t>
+      </w:r>
+    </w:p>
+    <w:p>
+      <w:pPr>
         <w:pStyle w:val="Ttulo2"/>
         <w:rPr>
           <w:lang w:val="pt-BR"/>
         </w:rPr>
       </w:pPr>
-      <w:bookmarkStart w:id="15" w:name="_Toc408584586"/>
-      <w:bookmarkStart w:id="16" w:name="_Toc100995325"/>
-      <w:bookmarkStart w:id="17" w:name="_Toc114038718"/>
-      <w:bookmarkStart w:id="18" w:name="_Toc451164927"/>
+      <w:bookmarkStart w:id="18" w:name="_Toc408584586"/>
+      <w:bookmarkStart w:id="19" w:name="_Toc100995325"/>
+      <w:bookmarkStart w:id="20" w:name="_Toc114038718"/>
+      <w:bookmarkStart w:id="21" w:name="_Toc451265266"/>
       <w:r>
         <w:rPr>
           <w:lang w:val="pt-BR"/>
@@ -3399,8 +3656,8 @@
         </w:rPr>
         <w:t>s Alternativos</w:t>
       </w:r>
-      <w:bookmarkEnd w:id="15"/>
       <w:bookmarkEnd w:id="18"/>
+      <w:bookmarkEnd w:id="21"/>
     </w:p>
     <w:p>
       <w:pPr>
@@ -3440,26 +3697,37 @@
         <w:rPr>
           <w:lang w:val="pt-BR"/>
         </w:rPr>
-        <w:lastRenderedPageBreak/>
-        <w:t>De</w:t>
-      </w:r>
-      <w:r>
-        <w:rPr>
-          <w:lang w:val="pt-BR"/>
-        </w:rPr>
-        <w:t xml:space="preserve">pois no passo </w:t>
-      </w:r>
-      <w:r>
-        <w:rPr>
-          <w:lang w:val="pt-BR"/>
-        </w:rPr>
-        <w:t>5</w:t>
-      </w:r>
-      <w:r>
-        <w:rPr>
-          <w:lang w:val="pt-BR"/>
-        </w:rPr>
-        <w:t xml:space="preserve"> se o ator precisa fazer uma inclusão, </w:t>
+        <w:t>N</w:t>
+      </w:r>
+      <w:r>
+        <w:rPr>
+          <w:lang w:val="pt-BR"/>
+        </w:rPr>
+        <w:t xml:space="preserve">o passo </w:t>
+      </w:r>
+      <w:r>
+        <w:rPr>
+          <w:lang w:val="pt-BR"/>
+        </w:rPr>
+        <w:t xml:space="preserve">4 </w:t>
+      </w:r>
+      <w:r>
+        <w:rPr>
+          <w:lang w:val="pt-BR"/>
+        </w:rPr>
+        <w:t xml:space="preserve">o ator </w:t>
+      </w:r>
+      <w:r>
+        <w:rPr>
+          <w:lang w:val="pt-BR"/>
+        </w:rPr>
+        <w:t xml:space="preserve">decide </w:t>
+      </w:r>
+      <w:r>
+        <w:rPr>
+          <w:lang w:val="pt-BR"/>
+        </w:rPr>
+        <w:t xml:space="preserve">fazer uma inclusão, </w:t>
       </w:r>
       <w:r>
         <w:rPr>
@@ -3538,37 +3806,49 @@
         <w:rPr>
           <w:lang w:val="pt-BR"/>
         </w:rPr>
+        <w:t xml:space="preserve"> mostra </w:t>
+      </w:r>
+      <w:r>
+        <w:rPr>
+          <w:lang w:val="pt-BR"/>
+        </w:rPr>
+        <w:t xml:space="preserve">a tela para que o ator </w:t>
+      </w:r>
+      <w:r>
+        <w:rPr>
+          <w:lang w:val="pt-BR"/>
+        </w:rPr>
+        <w:t>entre com</w:t>
+      </w:r>
+      <w:r>
+        <w:rPr>
+          <w:lang w:val="pt-BR"/>
+        </w:rPr>
+        <w:t xml:space="preserve"> os dados.</w:t>
+      </w:r>
+      <w:r>
+        <w:rPr>
+          <w:lang w:val="pt-BR"/>
+        </w:rPr>
         <w:t xml:space="preserve"> </w:t>
       </w:r>
       <w:r>
         <w:rPr>
           <w:lang w:val="pt-BR"/>
         </w:rPr>
-        <w:t xml:space="preserve">habilita (mostra) uma tela para que o ator </w:t>
-      </w:r>
-      <w:r>
-        <w:rPr>
-          <w:lang w:val="pt-BR"/>
-        </w:rPr>
-        <w:t>entre com</w:t>
-      </w:r>
-      <w:r>
-        <w:rPr>
-          <w:lang w:val="pt-BR"/>
-        </w:rPr>
-        <w:t xml:space="preserve"> os dados.</w:t>
-      </w:r>
-      <w:r>
-        <w:rPr>
-          <w:lang w:val="pt-BR"/>
-        </w:rPr>
-        <w:t xml:space="preserve"> </w:t>
-      </w:r>
-      <w:r>
-        <w:rPr>
-          <w:lang w:val="pt-BR"/>
-        </w:rPr>
-        <w:t xml:space="preserve">(PG002 </w:t>
+        <w:t>(</w:t>
+      </w:r>
+      <w:r>
+        <w:rPr>
+          <w:lang w:val="pt-BR"/>
+        </w:rPr>
+        <w:t>SEGUC0020PG</w:t>
+      </w:r>
+      <w:r>
+        <w:rPr>
+          <w:lang w:val="pt-BR"/>
+        </w:rPr>
+        <w:t xml:space="preserve">02 </w:t>
       </w:r>
       <w:r>
         <w:rPr>
@@ -3745,7 +4025,7 @@
         <w:rPr>
           <w:lang w:val="pt-BR"/>
         </w:rPr>
-        <w:t>.</w:t>
+        <w:t>, de acordo ao Fluxo de Exceção A: Validação dos dados.</w:t>
       </w:r>
     </w:p>
     <w:p>
@@ -3764,37 +4044,7 @@
         <w:rPr>
           <w:lang w:val="pt-BR"/>
         </w:rPr>
-        <w:t>O sistema informa que a criação de um</w:t>
-      </w:r>
-      <w:r>
-        <w:rPr>
-          <w:lang w:val="pt-BR"/>
-        </w:rPr>
-        <w:t xml:space="preserve"> novo posto de trabalho</w:t>
-      </w:r>
-      <w:r>
-        <w:rPr>
-          <w:lang w:val="pt-BR"/>
-        </w:rPr>
-        <w:t xml:space="preserve"> </w:t>
-      </w:r>
-      <w:r>
-        <w:rPr>
-          <w:lang w:val="pt-BR"/>
-        </w:rPr>
-        <w:t>foi realizad</w:t>
-      </w:r>
-      <w:r>
-        <w:rPr>
-          <w:lang w:val="pt-BR"/>
-        </w:rPr>
-        <w:t>a</w:t>
-      </w:r>
-      <w:r>
-        <w:rPr>
-          <w:lang w:val="pt-BR"/>
-        </w:rPr>
-        <w:t xml:space="preserve"> com sucesso.</w:t>
+        <w:t>O sistema salva a informação do novo posto de trabalho na tabela SEFAZ_SEG.TA_POSTO_TRABALHO.</w:t>
       </w:r>
     </w:p>
     <w:p>
@@ -3813,19 +4063,25 @@
         <w:rPr>
           <w:lang w:val="pt-BR"/>
         </w:rPr>
-        <w:t>O sistema carrega todos o</w:t>
-      </w:r>
-      <w:r>
-        <w:rPr>
-          <w:lang w:val="pt-BR"/>
-        </w:rPr>
-        <w:t xml:space="preserve">s </w:t>
-      </w:r>
-      <w:r>
-        <w:rPr>
-          <w:lang w:val="pt-BR"/>
-        </w:rPr>
-        <w:t>postos de trabalho</w:t>
+        <w:t xml:space="preserve">O sistema informa </w:t>
+      </w:r>
+      <w:r>
+        <w:rPr>
+          <w:lang w:val="pt-BR"/>
+        </w:rPr>
+        <w:t xml:space="preserve">ao ator </w:t>
+      </w:r>
+      <w:r>
+        <w:rPr>
+          <w:lang w:val="pt-BR"/>
+        </w:rPr>
+        <w:t>que a criação de um</w:t>
+      </w:r>
+      <w:r>
+        <w:rPr>
+          <w:lang w:val="pt-BR"/>
+        </w:rPr>
+        <w:t xml:space="preserve"> novo posto de trabalho</w:t>
       </w:r>
       <w:r>
         <w:rPr>
@@ -3837,121 +4093,113 @@
         <w:rPr>
           <w:lang w:val="pt-BR"/>
         </w:rPr>
-        <w:t xml:space="preserve">novamente. </w:t>
-      </w:r>
-      <w:r>
-        <w:rPr>
-          <w:lang w:val="pt-BR"/>
-        </w:rPr>
-        <w:t>O fluxo retorna ao passo 5</w:t>
-      </w:r>
-      <w:r>
-        <w:rPr>
-          <w:lang w:val="pt-BR"/>
-        </w:rPr>
-        <w:t xml:space="preserve"> do fluxo principal.</w:t>
+        <w:t>foi realizad</w:t>
+      </w:r>
+      <w:r>
+        <w:rPr>
+          <w:lang w:val="pt-BR"/>
+        </w:rPr>
+        <w:t>a</w:t>
+      </w:r>
+      <w:r>
+        <w:rPr>
+          <w:lang w:val="pt-BR"/>
+        </w:rPr>
+        <w:t xml:space="preserve"> com sucesso</w:t>
+      </w:r>
+      <w:r>
+        <w:rPr>
+          <w:lang w:val="pt-BR"/>
+        </w:rPr>
+        <w:t xml:space="preserve">, com a mensagem: “O posto do trabalho foi criado com </w:t>
+      </w:r>
+      <w:r>
+        <w:rPr>
+          <w:lang w:val="pt-BR"/>
+        </w:rPr>
+        <w:t>sucesso! ”</w:t>
+      </w:r>
+      <w:r>
+        <w:rPr>
+          <w:lang w:val="pt-BR"/>
+        </w:rPr>
+        <w:t>.</w:t>
       </w:r>
     </w:p>
     <w:p>
       <w:pPr>
-        <w:rPr>
-          <w:b/>
-          <w:lang w:val="pt-BR"/>
-        </w:rPr>
-      </w:pPr>
-      <w:r>
-        <w:rPr>
-          <w:b/>
-          <w:lang w:val="pt-BR"/>
-        </w:rPr>
-        <w:t>Altern</w:t>
-      </w:r>
-      <w:r>
-        <w:rPr>
-          <w:b/>
-          <w:lang w:val="pt-BR"/>
-        </w:rPr>
-        <w:t>ativo B</w:t>
-      </w:r>
-      <w:r>
-        <w:rPr>
-          <w:b/>
-          <w:lang w:val="pt-BR"/>
-        </w:rPr>
-        <w:t>:</w:t>
-      </w:r>
-      <w:r>
-        <w:rPr>
-          <w:b/>
-          <w:lang w:val="pt-BR"/>
-        </w:rPr>
-        <w:t xml:space="preserve"> Alteração</w:t>
+        <w:pStyle w:val="PargrafodaLista"/>
+        <w:numPr>
+          <w:ilvl w:val="0"/>
+          <w:numId w:val="24"/>
+        </w:numPr>
+        <w:jc w:val="both"/>
+        <w:rPr>
+          <w:lang w:val="pt-BR"/>
+        </w:rPr>
+      </w:pPr>
+      <w:r>
+        <w:rPr>
+          <w:lang w:val="pt-BR"/>
+        </w:rPr>
+        <w:t xml:space="preserve">O </w:t>
+      </w:r>
+      <w:r>
+        <w:rPr>
+          <w:lang w:val="pt-BR"/>
+        </w:rPr>
+        <w:t>caso de uso é finalizado</w:t>
+      </w:r>
+      <w:r>
+        <w:rPr>
+          <w:lang w:val="pt-BR"/>
+        </w:rPr>
+        <w:t>.</w:t>
       </w:r>
     </w:p>
     <w:p>
       <w:pPr>
-        <w:jc w:val="both"/>
-        <w:rPr>
-          <w:lang w:val="pt-BR"/>
-        </w:rPr>
-      </w:pPr>
-      <w:r>
-        <w:rPr>
-          <w:lang w:val="pt-BR"/>
-        </w:rPr>
-        <w:t>1.- De</w:t>
-      </w:r>
-      <w:r>
-        <w:rPr>
-          <w:lang w:val="pt-BR"/>
-        </w:rPr>
-        <w:t>p</w:t>
-      </w:r>
-      <w:r>
-        <w:rPr>
-          <w:lang w:val="pt-BR"/>
-        </w:rPr>
-        <w:t>ois no passo 5</w:t>
-      </w:r>
-      <w:r>
-        <w:rPr>
-          <w:lang w:val="pt-BR"/>
-        </w:rPr>
-        <w:t xml:space="preserve"> se o ator precisa fazer uma alteração da click no link “Alterar”</w:t>
-      </w:r>
-      <w:r>
-        <w:rPr>
-          <w:lang w:val="pt-BR"/>
-        </w:rPr>
-        <w:t xml:space="preserve"> junto o item d</w:t>
-      </w:r>
-      <w:r>
-        <w:rPr>
-          <w:lang w:val="pt-BR"/>
-        </w:rPr>
-        <w:t>a</w:t>
-      </w:r>
-      <w:r>
-        <w:rPr>
-          <w:lang w:val="pt-BR"/>
-        </w:rPr>
-        <w:t xml:space="preserve"> </w:t>
-      </w:r>
-      <w:r>
-        <w:rPr>
-          <w:lang w:val="pt-BR"/>
-        </w:rPr>
-        <w:t>Listagem dos Postos de Trabalho</w:t>
-      </w:r>
-      <w:r>
-        <w:rPr>
-          <w:lang w:val="pt-BR"/>
-        </w:rPr>
-        <w:t>.</w:t>
+        <w:rPr>
+          <w:b/>
+          <w:lang w:val="pt-BR"/>
+        </w:rPr>
+      </w:pPr>
+      <w:r>
+        <w:rPr>
+          <w:b/>
+          <w:lang w:val="pt-BR"/>
+        </w:rPr>
+        <w:t>Altern</w:t>
+      </w:r>
+      <w:r>
+        <w:rPr>
+          <w:b/>
+          <w:lang w:val="pt-BR"/>
+        </w:rPr>
+        <w:t>ativo B</w:t>
+      </w:r>
+      <w:r>
+        <w:rPr>
+          <w:b/>
+          <w:lang w:val="pt-BR"/>
+        </w:rPr>
+        <w:t>:</w:t>
+      </w:r>
+      <w:r>
+        <w:rPr>
+          <w:b/>
+          <w:lang w:val="pt-BR"/>
+        </w:rPr>
+        <w:t xml:space="preserve"> Alteração</w:t>
       </w:r>
     </w:p>
     <w:p>
       <w:pPr>
+        <w:pStyle w:val="PargrafodaLista"/>
+        <w:numPr>
+          <w:ilvl w:val="0"/>
+          <w:numId w:val="27"/>
+        </w:numPr>
         <w:jc w:val="both"/>
         <w:rPr>
           <w:lang w:val="pt-BR"/>
@@ -3961,37 +4209,37 @@
         <w:rPr>
           <w:lang w:val="pt-BR"/>
         </w:rPr>
-        <w:t xml:space="preserve">2.- O sistema mostra uma tela com a informação em detalhe </w:t>
-      </w:r>
-      <w:r>
-        <w:rPr>
-          <w:lang w:val="pt-BR"/>
-        </w:rPr>
-        <w:t>do posto de trabalho selecionado</w:t>
-      </w:r>
-      <w:r>
-        <w:rPr>
-          <w:lang w:val="pt-BR"/>
-        </w:rPr>
-        <w:t>: Nome da unidade organizacional</w:t>
-      </w:r>
-      <w:r>
-        <w:rPr>
-          <w:lang w:val="pt-BR"/>
-        </w:rPr>
-        <w:t xml:space="preserve"> e</w:t>
-      </w:r>
-      <w:r>
-        <w:rPr>
-          <w:lang w:val="pt-BR"/>
-        </w:rPr>
-        <w:t xml:space="preserve"> nome do posto de</w:t>
-      </w:r>
-      <w:r>
-        <w:rPr>
-          <w:lang w:val="pt-BR"/>
-        </w:rPr>
-        <w:t xml:space="preserve"> trabalho</w:t>
+        <w:t>No passo 6 do fluxo principal</w:t>
+      </w:r>
+      <w:r>
+        <w:rPr>
+          <w:lang w:val="pt-BR"/>
+        </w:rPr>
+        <w:t xml:space="preserve"> o ator </w:t>
+      </w:r>
+      <w:r>
+        <w:rPr>
+          <w:lang w:val="pt-BR"/>
+        </w:rPr>
+        <w:t>decide fazer</w:t>
+      </w:r>
+      <w:r>
+        <w:rPr>
+          <w:lang w:val="pt-BR"/>
+        </w:rPr>
+        <w:t xml:space="preserve"> uma alteração da click no link “Alterar”</w:t>
+      </w:r>
+      <w:r>
+        <w:rPr>
+          <w:lang w:val="pt-BR"/>
+        </w:rPr>
+        <w:t xml:space="preserve"> junto o item d</w:t>
+      </w:r>
+      <w:r>
+        <w:rPr>
+          <w:lang w:val="pt-BR"/>
+        </w:rPr>
+        <w:t>a</w:t>
       </w:r>
       <w:r>
         <w:rPr>
@@ -4003,29 +4251,22 @@
         <w:rPr>
           <w:lang w:val="pt-BR"/>
         </w:rPr>
-        <w:t xml:space="preserve">(PG002 - </w:t>
-      </w:r>
-      <w:r>
-        <w:rPr>
-          <w:lang w:val="pt-BR"/>
-        </w:rPr>
-        <w:t>Dados do Posto de</w:t>
-      </w:r>
-      <w:r>
-        <w:rPr>
-          <w:lang w:val="pt-BR"/>
-        </w:rPr>
-        <w:t xml:space="preserve"> Trabalho</w:t>
-      </w:r>
-      <w:r>
-        <w:rPr>
-          <w:lang w:val="pt-BR"/>
-        </w:rPr>
-        <w:t>)</w:t>
+        <w:t>Listagem dos Postos de Trabalho</w:t>
+      </w:r>
+      <w:r>
+        <w:rPr>
+          <w:lang w:val="pt-BR"/>
+        </w:rPr>
+        <w:t>.</w:t>
       </w:r>
     </w:p>
     <w:p>
       <w:pPr>
+        <w:pStyle w:val="PargrafodaLista"/>
+        <w:numPr>
+          <w:ilvl w:val="0"/>
+          <w:numId w:val="27"/>
+        </w:numPr>
         <w:jc w:val="both"/>
         <w:rPr>
           <w:lang w:val="pt-BR"/>
@@ -4035,23 +4276,94 @@
         <w:rPr>
           <w:lang w:val="pt-BR"/>
         </w:rPr>
-        <w:t>3.- O ator altera a informação</w:t>
-      </w:r>
-      <w:r>
-        <w:rPr>
-          <w:lang w:val="pt-BR"/>
-        </w:rPr>
-        <w:t xml:space="preserve"> e da click em “Salvar</w:t>
-      </w:r>
-      <w:r>
-        <w:rPr>
-          <w:lang w:val="pt-BR"/>
-        </w:rPr>
-        <w:t>”.</w:t>
+        <w:t xml:space="preserve">O sistema mostra uma tela com a informação em detalhe </w:t>
+      </w:r>
+      <w:r>
+        <w:rPr>
+          <w:lang w:val="pt-BR"/>
+        </w:rPr>
+        <w:t>do posto de trabalho selecionado</w:t>
+      </w:r>
+      <w:r>
+        <w:rPr>
+          <w:lang w:val="pt-BR"/>
+        </w:rPr>
+        <w:t>: Nome da unidade organizacional</w:t>
+      </w:r>
+      <w:r>
+        <w:rPr>
+          <w:lang w:val="pt-BR"/>
+        </w:rPr>
+        <w:t xml:space="preserve"> e</w:t>
+      </w:r>
+      <w:r>
+        <w:rPr>
+          <w:lang w:val="pt-BR"/>
+        </w:rPr>
+        <w:t xml:space="preserve"> nome do posto de</w:t>
+      </w:r>
+      <w:r>
+        <w:rPr>
+          <w:lang w:val="pt-BR"/>
+        </w:rPr>
+        <w:t xml:space="preserve"> trabalho</w:t>
+      </w:r>
+      <w:r>
+        <w:rPr>
+          <w:lang w:val="pt-BR"/>
+        </w:rPr>
+        <w:t xml:space="preserve"> </w:t>
+      </w:r>
+      <w:r>
+        <w:rPr>
+          <w:lang w:val="pt-BR"/>
+        </w:rPr>
+        <w:t>(</w:t>
+      </w:r>
+      <w:r>
+        <w:rPr>
+          <w:lang w:val="pt-BR"/>
+        </w:rPr>
+        <w:t>SEGUC0020</w:t>
+      </w:r>
+      <w:r>
+        <w:rPr>
+          <w:lang w:val="pt-BR"/>
+        </w:rPr>
+        <w:t>PG</w:t>
+      </w:r>
+      <w:r>
+        <w:rPr>
+          <w:lang w:val="pt-BR"/>
+        </w:rPr>
+        <w:t xml:space="preserve">02 - </w:t>
+      </w:r>
+      <w:r>
+        <w:rPr>
+          <w:lang w:val="pt-BR"/>
+        </w:rPr>
+        <w:t>Dados do Posto de</w:t>
+      </w:r>
+      <w:r>
+        <w:rPr>
+          <w:lang w:val="pt-BR"/>
+        </w:rPr>
+        <w:t xml:space="preserve"> Trabalho</w:t>
+      </w:r>
+      <w:r>
+        <w:rPr>
+          <w:lang w:val="pt-BR"/>
+        </w:rPr>
+        <w:t>)</w:t>
       </w:r>
     </w:p>
     <w:p>
       <w:pPr>
+        <w:pStyle w:val="PargrafodaLista"/>
+        <w:numPr>
+          <w:ilvl w:val="0"/>
+          <w:numId w:val="27"/>
+        </w:numPr>
         <w:jc w:val="both"/>
         <w:rPr>
           <w:lang w:val="pt-BR"/>
@@ -4061,65 +4373,28 @@
         <w:rPr>
           <w:lang w:val="pt-BR"/>
         </w:rPr>
-        <w:t xml:space="preserve">4.- O sistema </w:t>
-      </w:r>
-      <w:r>
-        <w:rPr>
-          <w:lang w:val="pt-BR"/>
-        </w:rPr>
-        <w:t>v</w:t>
-      </w:r>
-      <w:r>
-        <w:rPr>
-          <w:lang w:val="pt-BR"/>
-        </w:rPr>
-        <w:t>a</w:t>
-      </w:r>
-      <w:r>
-        <w:rPr>
-          <w:lang w:val="pt-BR"/>
-        </w:rPr>
-        <w:t>lida os dados d</w:t>
-      </w:r>
-      <w:r>
-        <w:rPr>
-          <w:lang w:val="pt-BR"/>
-        </w:rPr>
-        <w:t>a</w:t>
-      </w:r>
-      <w:r>
-        <w:rPr>
-          <w:lang w:val="pt-BR"/>
-        </w:rPr>
-        <w:t xml:space="preserve"> </w:t>
-      </w:r>
-      <w:r>
-        <w:rPr>
-          <w:lang w:val="pt-BR"/>
-        </w:rPr>
-        <w:t>funcionalidade</w:t>
-      </w:r>
-      <w:r>
-        <w:rPr>
-          <w:lang w:val="pt-BR"/>
-        </w:rPr>
-        <w:t xml:space="preserve"> e salva</w:t>
-      </w:r>
-      <w:r>
-        <w:rPr>
-          <w:lang w:val="pt-BR"/>
-        </w:rPr>
-        <w:t xml:space="preserve"> se todo está correto</w:t>
-      </w:r>
-      <w:r>
-        <w:rPr>
-          <w:lang w:val="pt-BR"/>
-        </w:rPr>
-        <w:t>.</w:t>
+        <w:t>O ator altera a informação</w:t>
+      </w:r>
+      <w:r>
+        <w:rPr>
+          <w:lang w:val="pt-BR"/>
+        </w:rPr>
+        <w:t xml:space="preserve"> e da click em “Salvar</w:t>
+      </w:r>
+      <w:r>
+        <w:rPr>
+          <w:lang w:val="pt-BR"/>
+        </w:rPr>
+        <w:t>”.</w:t>
       </w:r>
     </w:p>
     <w:p>
       <w:pPr>
+        <w:pStyle w:val="PargrafodaLista"/>
+        <w:numPr>
+          <w:ilvl w:val="0"/>
+          <w:numId w:val="27"/>
+        </w:numPr>
         <w:jc w:val="both"/>
         <w:rPr>
           <w:lang w:val="pt-BR"/>
@@ -4129,11 +4404,76 @@
         <w:rPr>
           <w:lang w:val="pt-BR"/>
         </w:rPr>
-        <w:t>5.- O sistema informa que a alteração foi realizada com sucesso.</w:t>
+        <w:t xml:space="preserve">O sistema </w:t>
+      </w:r>
+      <w:r>
+        <w:rPr>
+          <w:lang w:val="pt-BR"/>
+        </w:rPr>
+        <w:t>v</w:t>
+      </w:r>
+      <w:r>
+        <w:rPr>
+          <w:lang w:val="pt-BR"/>
+        </w:rPr>
+        <w:t>a</w:t>
+      </w:r>
+      <w:r>
+        <w:rPr>
+          <w:lang w:val="pt-BR"/>
+        </w:rPr>
+        <w:t>lida os dados d</w:t>
+      </w:r>
+      <w:r>
+        <w:rPr>
+          <w:lang w:val="pt-BR"/>
+        </w:rPr>
+        <w:t>a</w:t>
+      </w:r>
+      <w:r>
+        <w:rPr>
+          <w:lang w:val="pt-BR"/>
+        </w:rPr>
+        <w:t xml:space="preserve"> </w:t>
+      </w:r>
+      <w:r>
+        <w:rPr>
+          <w:lang w:val="pt-BR"/>
+        </w:rPr>
+        <w:t>funcionalidade</w:t>
+      </w:r>
+      <w:r>
+        <w:rPr>
+          <w:lang w:val="pt-BR"/>
+        </w:rPr>
+        <w:t xml:space="preserve"> de acordo ao Fluxo de Exceção A: Validação dos dados</w:t>
+      </w:r>
+      <w:r>
+        <w:rPr>
+          <w:lang w:val="pt-BR"/>
+        </w:rPr>
+        <w:t xml:space="preserve"> e salva</w:t>
+      </w:r>
+      <w:r>
+        <w:rPr>
+          <w:lang w:val="pt-BR"/>
+        </w:rPr>
+        <w:t xml:space="preserve"> se todo está correto</w:t>
+      </w:r>
+      <w:r>
+        <w:rPr>
+          <w:lang w:val="pt-BR"/>
+        </w:rPr>
+        <w:t>.</w:t>
       </w:r>
     </w:p>
     <w:p>
       <w:pPr>
+        <w:pStyle w:val="PargrafodaLista"/>
+        <w:numPr>
+          <w:ilvl w:val="0"/>
+          <w:numId w:val="27"/>
+        </w:numPr>
         <w:jc w:val="both"/>
         <w:rPr>
           <w:lang w:val="pt-BR"/>
@@ -4143,204 +4483,94 @@
         <w:rPr>
           <w:lang w:val="pt-BR"/>
         </w:rPr>
-        <w:t xml:space="preserve">6.- </w:t>
-      </w:r>
-      <w:r>
-        <w:rPr>
-          <w:lang w:val="pt-BR"/>
-        </w:rPr>
-        <w:t>O sistema carrega todos o</w:t>
-      </w:r>
-      <w:r>
-        <w:rPr>
-          <w:lang w:val="pt-BR"/>
-        </w:rPr>
-        <w:t xml:space="preserve">s </w:t>
-      </w:r>
-      <w:r>
-        <w:rPr>
-          <w:lang w:val="pt-BR"/>
-        </w:rPr>
-        <w:t>postos de trabalho</w:t>
-      </w:r>
-      <w:r>
-        <w:rPr>
-          <w:lang w:val="pt-BR"/>
-        </w:rPr>
-        <w:t xml:space="preserve"> </w:t>
-      </w:r>
-      <w:r>
-        <w:rPr>
-          <w:lang w:val="pt-BR"/>
-        </w:rPr>
-        <w:t xml:space="preserve">novamente. </w:t>
-      </w:r>
-      <w:r>
-        <w:rPr>
-          <w:lang w:val="pt-BR"/>
-        </w:rPr>
-        <w:t xml:space="preserve">O fluxo retorna ao passo </w:t>
-      </w:r>
-      <w:r>
-        <w:rPr>
-          <w:lang w:val="pt-BR"/>
-        </w:rPr>
-        <w:t>5</w:t>
-      </w:r>
-      <w:r>
-        <w:rPr>
-          <w:lang w:val="pt-BR"/>
-        </w:rPr>
-        <w:t xml:space="preserve"> do fluxo principal.</w:t>
+        <w:t>O sistema informa que a alteração foi realizada com sucesso</w:t>
+      </w:r>
+      <w:r>
+        <w:rPr>
+          <w:lang w:val="pt-BR"/>
+        </w:rPr>
+        <w:t xml:space="preserve">, com a mensagem: “A alteração foi feita com </w:t>
+      </w:r>
+      <w:r>
+        <w:rPr>
+          <w:lang w:val="pt-BR"/>
+        </w:rPr>
+        <w:t>sucesso! ”</w:t>
+      </w:r>
+      <w:r>
+        <w:rPr>
+          <w:lang w:val="pt-BR"/>
+        </w:rPr>
+        <w:t>.</w:t>
       </w:r>
     </w:p>
     <w:p>
       <w:pPr>
-        <w:rPr>
-          <w:b/>
-          <w:lang w:val="pt-BR"/>
-        </w:rPr>
-      </w:pPr>
-      <w:r>
-        <w:rPr>
-          <w:b/>
-          <w:lang w:val="pt-BR"/>
-        </w:rPr>
-        <w:t>Alternativo C</w:t>
-      </w:r>
-      <w:r>
-        <w:rPr>
-          <w:b/>
-          <w:lang w:val="pt-BR"/>
-        </w:rPr>
-        <w:t>:</w:t>
-      </w:r>
-      <w:r>
-        <w:rPr>
-          <w:b/>
-          <w:lang w:val="pt-BR"/>
-        </w:rPr>
-        <w:t xml:space="preserve"> Exclusão</w:t>
+        <w:pStyle w:val="PargrafodaLista"/>
+        <w:numPr>
+          <w:ilvl w:val="0"/>
+          <w:numId w:val="27"/>
+        </w:numPr>
+        <w:jc w:val="both"/>
+        <w:rPr>
+          <w:lang w:val="pt-BR"/>
+        </w:rPr>
+      </w:pPr>
+      <w:r>
+        <w:rPr>
+          <w:lang w:val="pt-BR"/>
+        </w:rPr>
+        <w:t xml:space="preserve">O </w:t>
+      </w:r>
+      <w:r>
+        <w:rPr>
+          <w:lang w:val="pt-BR"/>
+        </w:rPr>
+        <w:t>caso de uso é finalizado</w:t>
+      </w:r>
+      <w:r>
+        <w:rPr>
+          <w:lang w:val="pt-BR"/>
+        </w:rPr>
+        <w:t>.</w:t>
       </w:r>
     </w:p>
     <w:p>
       <w:pPr>
-        <w:jc w:val="both"/>
-        <w:rPr>
-          <w:lang w:val="pt-BR"/>
-        </w:rPr>
-      </w:pPr>
-      <w:r>
-        <w:rPr>
-          <w:lang w:val="pt-BR"/>
-        </w:rPr>
-        <w:t xml:space="preserve">1.- Depois no passo </w:t>
-      </w:r>
-      <w:r>
-        <w:rPr>
-          <w:lang w:val="pt-BR"/>
-        </w:rPr>
-        <w:t>5</w:t>
-      </w:r>
-      <w:r>
-        <w:rPr>
-          <w:lang w:val="pt-BR"/>
-        </w:rPr>
-        <w:t xml:space="preserve"> se o ator precisa excluir um</w:t>
-      </w:r>
-      <w:r>
-        <w:rPr>
-          <w:lang w:val="pt-BR"/>
-        </w:rPr>
-        <w:t xml:space="preserve"> posto de trabalho </w:t>
-      </w:r>
-      <w:r>
-        <w:rPr>
-          <w:lang w:val="pt-BR"/>
-        </w:rPr>
-        <w:t xml:space="preserve">da click no link “Excluir” junto </w:t>
-      </w:r>
-      <w:r>
-        <w:rPr>
-          <w:lang w:val="pt-BR"/>
-        </w:rPr>
-        <w:t>a</w:t>
-      </w:r>
-      <w:r>
-        <w:rPr>
-          <w:lang w:val="pt-BR"/>
-        </w:rPr>
-        <w:t>o item d</w:t>
-      </w:r>
-      <w:r>
-        <w:rPr>
-          <w:lang w:val="pt-BR"/>
-        </w:rPr>
-        <w:t>a</w:t>
-      </w:r>
-      <w:r>
-        <w:rPr>
-          <w:lang w:val="pt-BR"/>
-        </w:rPr>
-        <w:t xml:space="preserve"> </w:t>
-      </w:r>
-      <w:r>
-        <w:rPr>
-          <w:lang w:val="pt-BR"/>
-        </w:rPr>
-        <w:t>Listagem dos Postos de Trabalho</w:t>
-      </w:r>
-      <w:r>
-        <w:rPr>
-          <w:lang w:val="pt-BR"/>
-        </w:rPr>
-        <w:t>.</w:t>
-      </w:r>
-      <w:r>
-        <w:rPr>
-          <w:lang w:val="pt-BR"/>
-        </w:rPr>
-        <w:t xml:space="preserve"> A exclusão soment</w:t>
-      </w:r>
-      <w:r>
-        <w:rPr>
-          <w:lang w:val="pt-BR"/>
-        </w:rPr>
-        <w:t>e pode ser feita se o Posto de</w:t>
-      </w:r>
-      <w:r>
-        <w:rPr>
-          <w:lang w:val="pt-BR"/>
-        </w:rPr>
-        <w:t xml:space="preserve"> Trabalho </w:t>
-      </w:r>
-      <w:r>
-        <w:rPr>
-          <w:lang w:val="pt-BR"/>
-        </w:rPr>
-        <w:t xml:space="preserve">não </w:t>
-      </w:r>
-      <w:r>
-        <w:rPr>
-          <w:lang w:val="pt-BR"/>
-        </w:rPr>
-        <w:t xml:space="preserve">está atribuído a </w:t>
-      </w:r>
-      <w:r>
-        <w:rPr>
-          <w:lang w:val="pt-BR"/>
-        </w:rPr>
-        <w:t>ninguém</w:t>
-      </w:r>
-      <w:r>
-        <w:rPr>
-          <w:lang w:val="pt-BR"/>
-        </w:rPr>
-        <w:t>.</w:t>
+        <w:rPr>
+          <w:b/>
+          <w:lang w:val="pt-BR"/>
+        </w:rPr>
+      </w:pPr>
+      <w:r>
+        <w:rPr>
+          <w:b/>
+          <w:lang w:val="pt-BR"/>
+        </w:rPr>
+        <w:t>Alternativo C</w:t>
+      </w:r>
+      <w:r>
+        <w:rPr>
+          <w:b/>
+          <w:lang w:val="pt-BR"/>
+        </w:rPr>
+        <w:t>:</w:t>
+      </w:r>
+      <w:r>
+        <w:rPr>
+          <w:b/>
+          <w:lang w:val="pt-BR"/>
+        </w:rPr>
+        <w:t xml:space="preserve"> Exclusão</w:t>
       </w:r>
     </w:p>
     <w:p>
       <w:pPr>
+        <w:pStyle w:val="PargrafodaLista"/>
+        <w:numPr>
+          <w:ilvl w:val="0"/>
+          <w:numId w:val="28"/>
+        </w:numPr>
         <w:jc w:val="both"/>
         <w:rPr>
           <w:lang w:val="pt-BR"/>
@@ -4350,7 +4580,61 @@
         <w:rPr>
           <w:lang w:val="pt-BR"/>
         </w:rPr>
-        <w:t>2.- O sistema mostra um</w:t>
+        <w:t>N</w:t>
+      </w:r>
+      <w:r>
+        <w:rPr>
+          <w:lang w:val="pt-BR"/>
+        </w:rPr>
+        <w:t xml:space="preserve">o passo </w:t>
+      </w:r>
+      <w:r>
+        <w:rPr>
+          <w:lang w:val="pt-BR"/>
+        </w:rPr>
+        <w:t>6</w:t>
+      </w:r>
+      <w:r>
+        <w:rPr>
+          <w:lang w:val="pt-BR"/>
+        </w:rPr>
+        <w:t xml:space="preserve"> </w:t>
+      </w:r>
+      <w:r>
+        <w:rPr>
+          <w:lang w:val="pt-BR"/>
+        </w:rPr>
+        <w:t xml:space="preserve">do fluxo principal </w:t>
+      </w:r>
+      <w:r>
+        <w:rPr>
+          <w:lang w:val="pt-BR"/>
+        </w:rPr>
+        <w:t xml:space="preserve">o ator </w:t>
+      </w:r>
+      <w:r>
+        <w:rPr>
+          <w:lang w:val="pt-BR"/>
+        </w:rPr>
+        <w:t>decide</w:t>
+      </w:r>
+      <w:r>
+        <w:rPr>
+          <w:lang w:val="pt-BR"/>
+        </w:rPr>
+        <w:t xml:space="preserve"> excluir um</w:t>
+      </w:r>
+      <w:r>
+        <w:rPr>
+          <w:lang w:val="pt-BR"/>
+        </w:rPr>
+        <w:t xml:space="preserve"> posto de trabalho </w:t>
+      </w:r>
+      <w:r>
+        <w:rPr>
+          <w:lang w:val="pt-BR"/>
+        </w:rPr>
+        <w:t xml:space="preserve">da click no link “Excluir” junto </w:t>
       </w:r>
       <w:r>
         <w:rPr>
@@ -4362,23 +4646,46 @@
         <w:rPr>
           <w:lang w:val="pt-BR"/>
         </w:rPr>
+        <w:t>o item d</w:t>
+      </w:r>
+      <w:r>
+        <w:rPr>
+          <w:lang w:val="pt-BR"/>
+        </w:rPr>
+        <w:t>a</w:t>
+      </w:r>
+      <w:r>
+        <w:rPr>
+          <w:lang w:val="pt-BR"/>
+        </w:rPr>
         <w:t xml:space="preserve"> </w:t>
       </w:r>
       <w:r>
         <w:rPr>
           <w:lang w:val="pt-BR"/>
         </w:rPr>
-        <w:t>mensagem</w:t>
-      </w:r>
-      <w:r>
-        <w:rPr>
-          <w:lang w:val="pt-BR"/>
-        </w:rPr>
-        <w:t xml:space="preserve"> de confirmação.</w:t>
+        <w:t>Listagem dos Postos de Trabalho</w:t>
+      </w:r>
+      <w:r>
+        <w:rPr>
+          <w:lang w:val="pt-BR"/>
+        </w:rPr>
+        <w:t>.</w:t>
+      </w:r>
+      <w:r>
+        <w:rPr>
+          <w:lang w:val="pt-BR"/>
+        </w:rPr>
+        <w:t xml:space="preserve"> </w:t>
       </w:r>
     </w:p>
     <w:p>
       <w:pPr>
+        <w:pStyle w:val="PargrafodaLista"/>
+        <w:numPr>
+          <w:ilvl w:val="0"/>
+          <w:numId w:val="28"/>
+        </w:numPr>
         <w:jc w:val="both"/>
         <w:rPr>
           <w:lang w:val="pt-BR"/>
@@ -4388,11 +4695,72 @@
         <w:rPr>
           <w:lang w:val="pt-BR"/>
         </w:rPr>
-        <w:t xml:space="preserve">3.- O ator confirma. </w:t>
+        <w:t>O sistema mostra um</w:t>
+      </w:r>
+      <w:r>
+        <w:rPr>
+          <w:lang w:val="pt-BR"/>
+        </w:rPr>
+        <w:t>a</w:t>
+      </w:r>
+      <w:r>
+        <w:rPr>
+          <w:lang w:val="pt-BR"/>
+        </w:rPr>
+        <w:t xml:space="preserve"> </w:t>
+      </w:r>
+      <w:r>
+        <w:rPr>
+          <w:lang w:val="pt-BR"/>
+        </w:rPr>
+        <w:t>mensagem</w:t>
+      </w:r>
+      <w:r>
+        <w:rPr>
+          <w:lang w:val="pt-BR"/>
+        </w:rPr>
+        <w:t xml:space="preserve"> de confirmação</w:t>
+      </w:r>
+      <w:r>
+        <w:rPr>
+          <w:lang w:val="pt-BR"/>
+        </w:rPr>
+        <w:t xml:space="preserve"> para o ator “excluir posto do trabalho, </w:t>
+      </w:r>
+      <w:proofErr w:type="gramStart"/>
+      <w:r>
+        <w:rPr>
+          <w:lang w:val="pt-BR"/>
+        </w:rPr>
+        <w:t>Sim</w:t>
+      </w:r>
+      <w:proofErr w:type="gramEnd"/>
+      <w:r>
+        <w:rPr>
+          <w:lang w:val="pt-BR"/>
+        </w:rPr>
+        <w:t xml:space="preserve"> ou </w:t>
+      </w:r>
+      <w:r>
+        <w:rPr>
+          <w:lang w:val="pt-BR"/>
+        </w:rPr>
+        <w:t>Não? ”</w:t>
+      </w:r>
+      <w:r>
+        <w:rPr>
+          <w:lang w:val="pt-BR"/>
+        </w:rPr>
+        <w:t>.</w:t>
       </w:r>
     </w:p>
     <w:p>
       <w:pPr>
+        <w:pStyle w:val="PargrafodaLista"/>
+        <w:numPr>
+          <w:ilvl w:val="0"/>
+          <w:numId w:val="28"/>
+        </w:numPr>
         <w:jc w:val="both"/>
         <w:rPr>
           <w:lang w:val="pt-BR"/>
@@ -4402,11 +4770,28 @@
         <w:rPr>
           <w:lang w:val="pt-BR"/>
         </w:rPr>
-        <w:t>4.- O sistema informa que a exclusão foi realizada com sucesso.</w:t>
+        <w:t>O ator confirma</w:t>
+      </w:r>
+      <w:r>
+        <w:rPr>
+          <w:lang w:val="pt-BR"/>
+        </w:rPr>
+        <w:t xml:space="preserve"> a exclusão</w:t>
+      </w:r>
+      <w:r>
+        <w:rPr>
+          <w:lang w:val="pt-BR"/>
+        </w:rPr>
+        <w:t xml:space="preserve">. </w:t>
       </w:r>
     </w:p>
     <w:p>
       <w:pPr>
+        <w:pStyle w:val="PargrafodaLista"/>
+        <w:numPr>
+          <w:ilvl w:val="0"/>
+          <w:numId w:val="28"/>
+        </w:numPr>
         <w:jc w:val="both"/>
         <w:rPr>
           <w:lang w:val="pt-BR"/>
@@ -4416,110 +4801,66 @@
         <w:rPr>
           <w:lang w:val="pt-BR"/>
         </w:rPr>
-        <w:t xml:space="preserve">5.- </w:t>
-      </w:r>
-      <w:r>
-        <w:rPr>
-          <w:lang w:val="pt-BR"/>
-        </w:rPr>
-        <w:t>O sistema carrega todos o</w:t>
-      </w:r>
-      <w:r>
-        <w:rPr>
-          <w:lang w:val="pt-BR"/>
-        </w:rPr>
-        <w:t xml:space="preserve">s </w:t>
-      </w:r>
-      <w:r>
-        <w:rPr>
-          <w:lang w:val="pt-BR"/>
-        </w:rPr>
-        <w:t>postos de trabalho</w:t>
-      </w:r>
-      <w:r>
-        <w:rPr>
-          <w:lang w:val="pt-BR"/>
-        </w:rPr>
-        <w:t xml:space="preserve"> </w:t>
-      </w:r>
-      <w:r>
-        <w:rPr>
-          <w:lang w:val="pt-BR"/>
-        </w:rPr>
-        <w:t xml:space="preserve">novamente. </w:t>
-      </w:r>
-      <w:r>
-        <w:rPr>
-          <w:lang w:val="pt-BR"/>
-        </w:rPr>
-        <w:t xml:space="preserve">O fluxo retorna ao passo </w:t>
-      </w:r>
-      <w:r>
-        <w:rPr>
-          <w:lang w:val="pt-BR"/>
-        </w:rPr>
-        <w:t>5</w:t>
-      </w:r>
-      <w:r>
-        <w:rPr>
-          <w:lang w:val="pt-BR"/>
-        </w:rPr>
-        <w:t xml:space="preserve"> do fluxo principal</w:t>
-      </w:r>
-      <w:r>
-        <w:rPr>
-          <w:lang w:val="pt-BR"/>
-        </w:rPr>
-        <w:t xml:space="preserve">. </w:t>
+        <w:t>O sistema valida o posto de trabalho de acordo ao Fluxo de Exceção B: Existência dos funcionários no posto de trabalho.</w:t>
       </w:r>
     </w:p>
     <w:p>
       <w:pPr>
-        <w:pStyle w:val="Ttulo2"/>
-        <w:rPr>
-          <w:lang w:val="pt-BR"/>
-        </w:rPr>
-      </w:pPr>
-      <w:bookmarkStart w:id="19" w:name="_Toc408584587"/>
-      <w:bookmarkStart w:id="20" w:name="_Toc101248486"/>
-      <w:bookmarkStart w:id="21" w:name="_Toc102377891"/>
-      <w:bookmarkStart w:id="22" w:name="_Toc451164928"/>
-      <w:bookmarkEnd w:id="13"/>
-      <w:bookmarkEnd w:id="16"/>
-      <w:bookmarkEnd w:id="17"/>
-      <w:r>
-        <w:rPr>
-          <w:lang w:val="pt-BR"/>
-        </w:rPr>
-        <w:t>Fluxo</w:t>
-      </w:r>
-      <w:r>
-        <w:rPr>
-          <w:lang w:val="pt-BR"/>
-        </w:rPr>
-        <w:t>s de Exceção</w:t>
-      </w:r>
-      <w:bookmarkEnd w:id="19"/>
-      <w:bookmarkEnd w:id="22"/>
+        <w:pStyle w:val="PargrafodaLista"/>
+        <w:numPr>
+          <w:ilvl w:val="0"/>
+          <w:numId w:val="28"/>
+        </w:numPr>
+        <w:jc w:val="both"/>
+        <w:rPr>
+          <w:lang w:val="pt-BR"/>
+        </w:rPr>
+      </w:pPr>
+      <w:r>
+        <w:rPr>
+          <w:lang w:val="pt-BR"/>
+        </w:rPr>
+        <w:t>O sistema exclui o registro.</w:t>
+      </w:r>
     </w:p>
     <w:p>
       <w:pPr>
+        <w:pStyle w:val="PargrafodaLista"/>
+        <w:numPr>
+          <w:ilvl w:val="0"/>
+          <w:numId w:val="28"/>
+        </w:numPr>
         <w:jc w:val="both"/>
         <w:rPr>
-          <w:b/>
-          <w:lang w:val="pt-BR"/>
-        </w:rPr>
-      </w:pPr>
-      <w:r>
-        <w:rPr>
-          <w:b/>
-          <w:lang w:val="pt-BR"/>
-        </w:rPr>
-        <w:t>Exceção A: Validação dos dados</w:t>
+          <w:lang w:val="pt-BR"/>
+        </w:rPr>
+      </w:pPr>
+      <w:r>
+        <w:rPr>
+          <w:lang w:val="pt-BR"/>
+        </w:rPr>
+        <w:t>O sistema informa que a exclusão foi realizada com sucesso</w:t>
+      </w:r>
+      <w:r>
+        <w:rPr>
+          <w:lang w:val="pt-BR"/>
+        </w:rPr>
+        <w:t xml:space="preserve"> com a mensagem “A exclusão do posto de trabalho foi feita com </w:t>
+      </w:r>
+      <w:r>
+        <w:rPr>
+          <w:lang w:val="pt-BR"/>
+        </w:rPr>
+        <w:t xml:space="preserve">sucesso! ” </w:t>
       </w:r>
     </w:p>
     <w:p>
       <w:pPr>
+        <w:pStyle w:val="PargrafodaLista"/>
+        <w:numPr>
+          <w:ilvl w:val="0"/>
+          <w:numId w:val="28"/>
+        </w:numPr>
         <w:jc w:val="both"/>
         <w:rPr>
           <w:lang w:val="pt-BR"/>
@@ -4529,213 +4870,244 @@
         <w:rPr>
           <w:lang w:val="pt-BR"/>
         </w:rPr>
-        <w:t>Para os fluxos alternativos A e</w:t>
-      </w:r>
-      <w:r>
-        <w:rPr>
-          <w:lang w:val="pt-BR"/>
-        </w:rPr>
-        <w:t xml:space="preserve"> B</w:t>
-      </w:r>
-      <w:r>
-        <w:rPr>
-          <w:lang w:val="pt-BR"/>
-        </w:rPr>
-        <w:t xml:space="preserve"> </w:t>
-      </w:r>
-      <w:r>
-        <w:rPr>
-          <w:lang w:val="pt-BR"/>
-        </w:rPr>
-        <w:t>q</w:t>
-      </w:r>
-      <w:r>
-        <w:rPr>
-          <w:lang w:val="pt-BR"/>
-        </w:rPr>
-        <w:t>uando o ator não preenc</w:t>
-      </w:r>
-      <w:r>
-        <w:rPr>
-          <w:lang w:val="pt-BR"/>
-        </w:rPr>
-        <w:t xml:space="preserve">ha toda a informação completa </w:t>
-      </w:r>
-      <w:r>
-        <w:rPr>
-          <w:lang w:val="pt-BR"/>
-        </w:rPr>
-        <w:t xml:space="preserve">do posto </w:t>
-      </w:r>
-      <w:r>
-        <w:rPr>
-          <w:lang w:val="pt-BR"/>
-        </w:rPr>
-        <w:t>de</w:t>
-      </w:r>
-      <w:r>
-        <w:rPr>
-          <w:lang w:val="pt-BR"/>
-        </w:rPr>
-        <w:t xml:space="preserve"> trabalho</w:t>
-      </w:r>
-      <w:r>
-        <w:rPr>
-          <w:lang w:val="pt-BR"/>
-        </w:rPr>
-        <w:t xml:space="preserve">, o sistema apresenta </w:t>
-      </w:r>
-      <w:r>
-        <w:rPr>
-          <w:lang w:val="pt-BR"/>
-        </w:rPr>
-        <w:t xml:space="preserve">uma </w:t>
-      </w:r>
-      <w:r>
-        <w:rPr>
-          <w:lang w:val="pt-BR"/>
-        </w:rPr>
-        <w:t>mensagem em cada campo que não foi corretamente preench</w:t>
-      </w:r>
-      <w:r>
-        <w:rPr>
-          <w:lang w:val="pt-BR"/>
-        </w:rPr>
-        <w:t>i</w:t>
-      </w:r>
-      <w:r>
-        <w:rPr>
-          <w:lang w:val="pt-BR"/>
-        </w:rPr>
-        <w:t>do. Ess</w:t>
-      </w:r>
-      <w:r>
-        <w:rPr>
-          <w:lang w:val="pt-BR"/>
-        </w:rPr>
-        <w:t>a</w:t>
-      </w:r>
-      <w:r>
-        <w:rPr>
-          <w:lang w:val="pt-BR"/>
-        </w:rPr>
-        <w:t>s mensagens são mostrad</w:t>
-      </w:r>
-      <w:r>
-        <w:rPr>
-          <w:lang w:val="pt-BR"/>
-        </w:rPr>
-        <w:t>a</w:t>
-      </w:r>
-      <w:r>
-        <w:rPr>
-          <w:lang w:val="pt-BR"/>
-        </w:rPr>
-        <w:t xml:space="preserve">s com a cor vermelho. </w:t>
+        <w:t>O caso de uso é finalizado</w:t>
+      </w:r>
+      <w:r>
+        <w:rPr>
+          <w:lang w:val="pt-BR"/>
+        </w:rPr>
+        <w:t>.</w:t>
       </w:r>
     </w:p>
     <w:p>
       <w:pPr>
-        <w:jc w:val="both"/>
-        <w:rPr>
-          <w:b/>
-          <w:lang w:val="pt-BR"/>
-        </w:rPr>
-      </w:pPr>
-      <w:r>
-        <w:rPr>
-          <w:b/>
-          <w:lang w:val="pt-BR"/>
-        </w:rPr>
-        <w:t>Exceção B: Gravação dos dados</w:t>
-      </w:r>
+        <w:pStyle w:val="Ttulo2"/>
+        <w:rPr>
+          <w:lang w:val="pt-BR"/>
+        </w:rPr>
+      </w:pPr>
+      <w:bookmarkStart w:id="22" w:name="_Toc408584587"/>
+      <w:bookmarkStart w:id="23" w:name="_Toc101248486"/>
+      <w:bookmarkStart w:id="24" w:name="_Toc102377891"/>
+      <w:bookmarkStart w:id="25" w:name="_Toc451265267"/>
+      <w:bookmarkEnd w:id="16"/>
+      <w:bookmarkEnd w:id="19"/>
+      <w:bookmarkEnd w:id="20"/>
+      <w:r>
+        <w:rPr>
+          <w:lang w:val="pt-BR"/>
+        </w:rPr>
+        <w:lastRenderedPageBreak/>
+        <w:t>Fluxo</w:t>
+      </w:r>
+      <w:r>
+        <w:rPr>
+          <w:lang w:val="pt-BR"/>
+        </w:rPr>
+        <w:t>s de Exceção</w:t>
+      </w:r>
+      <w:bookmarkEnd w:id="22"/>
+      <w:bookmarkEnd w:id="25"/>
     </w:p>
     <w:p>
       <w:pPr>
         <w:jc w:val="both"/>
         <w:rPr>
-          <w:lang w:val="pt-BR"/>
-        </w:rPr>
-      </w:pPr>
-      <w:r>
-        <w:rPr>
-          <w:lang w:val="pt-BR"/>
-        </w:rPr>
-        <w:lastRenderedPageBreak/>
-        <w:t>Se aconteceu um erro no momento de gravar a informação par</w:t>
-      </w:r>
-      <w:r>
-        <w:rPr>
-          <w:lang w:val="pt-BR"/>
-        </w:rPr>
-        <w:t>a os fluxos alternativos A, B e</w:t>
-      </w:r>
-      <w:r>
-        <w:rPr>
-          <w:lang w:val="pt-BR"/>
-        </w:rPr>
-        <w:t xml:space="preserve"> </w:t>
-      </w:r>
-      <w:r>
-        <w:rPr>
-          <w:lang w:val="pt-BR"/>
-        </w:rPr>
-        <w:t>C. O sistema mostra um</w:t>
-      </w:r>
-      <w:r>
-        <w:rPr>
-          <w:lang w:val="pt-BR"/>
-        </w:rPr>
-        <w:t>a</w:t>
-      </w:r>
-      <w:r>
-        <w:rPr>
-          <w:lang w:val="pt-BR"/>
-        </w:rPr>
-        <w:t xml:space="preserve"> mensagem em vermelho informando a razão da exceção.</w:t>
+          <w:b/>
+          <w:lang w:val="pt-BR"/>
+        </w:rPr>
+      </w:pPr>
+      <w:r>
+        <w:rPr>
+          <w:b/>
+          <w:lang w:val="pt-BR"/>
+        </w:rPr>
+        <w:t>Exceção A: Validação dos dados</w:t>
       </w:r>
     </w:p>
     <w:p>
       <w:pPr>
+        <w:jc w:val="both"/>
+        <w:rPr>
+          <w:lang w:val="pt-BR"/>
+        </w:rPr>
+      </w:pPr>
+      <w:r>
+        <w:rPr>
+          <w:lang w:val="pt-BR"/>
+        </w:rPr>
+        <w:t>Para os fluxos alternativos A e</w:t>
+      </w:r>
+      <w:r>
+        <w:rPr>
+          <w:lang w:val="pt-BR"/>
+        </w:rPr>
+        <w:t xml:space="preserve"> B</w:t>
+      </w:r>
+      <w:r>
+        <w:rPr>
+          <w:lang w:val="pt-BR"/>
+        </w:rPr>
+        <w:t xml:space="preserve"> </w:t>
+      </w:r>
+      <w:r>
+        <w:rPr>
+          <w:lang w:val="pt-BR"/>
+        </w:rPr>
+        <w:t>q</w:t>
+      </w:r>
+      <w:r>
+        <w:rPr>
+          <w:lang w:val="pt-BR"/>
+        </w:rPr>
+        <w:t>uando o ator não preenc</w:t>
+      </w:r>
+      <w:r>
+        <w:rPr>
+          <w:lang w:val="pt-BR"/>
+        </w:rPr>
+        <w:t xml:space="preserve">ha toda a informação completa </w:t>
+      </w:r>
+      <w:r>
+        <w:rPr>
+          <w:lang w:val="pt-BR"/>
+        </w:rPr>
+        <w:t xml:space="preserve">do posto </w:t>
+      </w:r>
+      <w:r>
+        <w:rPr>
+          <w:lang w:val="pt-BR"/>
+        </w:rPr>
+        <w:t>de</w:t>
+      </w:r>
+      <w:r>
+        <w:rPr>
+          <w:lang w:val="pt-BR"/>
+        </w:rPr>
+        <w:t xml:space="preserve"> trabalho</w:t>
+      </w:r>
+      <w:r>
+        <w:rPr>
+          <w:lang w:val="pt-BR"/>
+        </w:rPr>
+        <w:t xml:space="preserve">, o sistema apresenta </w:t>
+      </w:r>
+      <w:r>
+        <w:rPr>
+          <w:lang w:val="pt-BR"/>
+        </w:rPr>
+        <w:t xml:space="preserve">uma </w:t>
+      </w:r>
+      <w:r>
+        <w:rPr>
+          <w:lang w:val="pt-BR"/>
+        </w:rPr>
+        <w:t>mensagem em cada campo que não foi corretamente preench</w:t>
+      </w:r>
+      <w:r>
+        <w:rPr>
+          <w:lang w:val="pt-BR"/>
+        </w:rPr>
+        <w:t>i</w:t>
+      </w:r>
+      <w:r>
+        <w:rPr>
+          <w:lang w:val="pt-BR"/>
+        </w:rPr>
+        <w:t xml:space="preserve">do. </w:t>
+      </w:r>
+      <w:r>
+        <w:rPr>
+          <w:lang w:val="pt-BR"/>
+        </w:rPr>
+        <w:t xml:space="preserve"> A mensagem mostrada é: “Campo requerido”.</w:t>
+      </w:r>
+    </w:p>
+    <w:p>
+      <w:pPr>
+        <w:jc w:val="both"/>
+        <w:rPr>
+          <w:b/>
+          <w:lang w:val="pt-BR"/>
+        </w:rPr>
+      </w:pPr>
+      <w:r>
+        <w:rPr>
+          <w:b/>
+          <w:lang w:val="pt-BR"/>
+        </w:rPr>
+        <w:t>Exceção B</w:t>
+      </w:r>
+      <w:r>
+        <w:rPr>
+          <w:b/>
+          <w:lang w:val="pt-BR"/>
+        </w:rPr>
+        <w:t xml:space="preserve">: </w:t>
+      </w:r>
+      <w:r>
+        <w:rPr>
+          <w:b/>
+          <w:lang w:val="pt-BR"/>
+        </w:rPr>
+        <w:t>Existência dos funcionários no posto de trabalho</w:t>
+      </w:r>
+    </w:p>
+    <w:p>
+      <w:pPr>
+        <w:jc w:val="both"/>
+        <w:rPr>
+          <w:lang w:val="pt-BR"/>
+        </w:rPr>
+      </w:pPr>
+      <w:r>
+        <w:rPr>
+          <w:lang w:val="pt-BR"/>
+        </w:rPr>
+        <w:t xml:space="preserve">O sistema valida que o posto de trabalho que vai ser excluído não tenha nenhum funcionário associado a ele. No caso de existir uma pessoa atribuída no posto do trabalho o sistema mostrará a mensagem: “A exclusão somente pode ser feita se o Posto de Trabalho não está atribuído a ninguém”. </w:t>
+      </w:r>
+    </w:p>
+    <w:p>
+      <w:pPr>
         <w:pStyle w:val="Ttulo2"/>
         <w:rPr>
           <w:lang w:val="pt-BR"/>
         </w:rPr>
       </w:pPr>
-      <w:bookmarkStart w:id="23" w:name="_Toc408584583"/>
-      <w:bookmarkStart w:id="24" w:name="_Toc451164929"/>
+      <w:bookmarkStart w:id="26" w:name="_Toc408584583"/>
+      <w:bookmarkStart w:id="27" w:name="_Toc451265268"/>
       <w:r>
         <w:rPr>
           <w:lang w:val="pt-BR"/>
         </w:rPr>
         <w:t>Pós-condição</w:t>
       </w:r>
+      <w:bookmarkEnd w:id="26"/>
+      <w:bookmarkEnd w:id="27"/>
+    </w:p>
+    <w:p>
+      <w:pPr>
+        <w:pStyle w:val="Ttulo2"/>
+        <w:rPr>
+          <w:lang w:val="pt-BR"/>
+        </w:rPr>
+      </w:pPr>
+      <w:bookmarkStart w:id="28" w:name="_Toc101248490"/>
+      <w:bookmarkStart w:id="29" w:name="_Toc102377895"/>
+      <w:bookmarkStart w:id="30" w:name="_Toc408584588"/>
+      <w:bookmarkStart w:id="31" w:name="_Toc451265269"/>
       <w:bookmarkEnd w:id="23"/>
       <w:bookmarkEnd w:id="24"/>
-    </w:p>
-    <w:p>
-      <w:pPr>
-        <w:pStyle w:val="Ttulo2"/>
-        <w:rPr>
-          <w:lang w:val="pt-BR"/>
-        </w:rPr>
-      </w:pPr>
-      <w:bookmarkStart w:id="25" w:name="_Toc101248490"/>
-      <w:bookmarkStart w:id="26" w:name="_Toc102377895"/>
-      <w:bookmarkStart w:id="27" w:name="_Toc408584588"/>
-      <w:bookmarkStart w:id="28" w:name="_Toc451164930"/>
-      <w:bookmarkEnd w:id="20"/>
-      <w:bookmarkEnd w:id="21"/>
       <w:r>
         <w:rPr>
           <w:lang w:val="pt-BR"/>
         </w:rPr>
         <w:t>Requisitos Especiais</w:t>
       </w:r>
-      <w:bookmarkEnd w:id="25"/>
-      <w:bookmarkEnd w:id="26"/>
-      <w:bookmarkEnd w:id="27"/>
       <w:bookmarkEnd w:id="28"/>
+      <w:bookmarkEnd w:id="29"/>
+      <w:bookmarkEnd w:id="30"/>
+      <w:bookmarkEnd w:id="31"/>
     </w:p>
     <w:p>
       <w:pPr>
@@ -4841,12 +5213,31 @@
     </w:p>
     <w:p>
       <w:pPr>
+        <w:pStyle w:val="PargrafodaLista"/>
+        <w:numPr>
+          <w:ilvl w:val="0"/>
+          <w:numId w:val="21"/>
+        </w:numPr>
+        <w:jc w:val="both"/>
+        <w:rPr>
+          <w:lang w:val="pt-BR"/>
+        </w:rPr>
+      </w:pPr>
+      <w:r>
+        <w:rPr>
+          <w:lang w:val="pt-BR"/>
+        </w:rPr>
+        <w:t>Se aconteceu um erro no momento de gravar a informação para os fluxos alternativos A, B e C. O sistema mostra a mensagem para o ator: “Aconteceu o erro no momento do salvar a informação do posto do trabalho”.</w:t>
+      </w:r>
+    </w:p>
+    <w:p>
+      <w:pPr>
         <w:pStyle w:val="Ttulo2"/>
         <w:rPr>
           <w:lang w:val="pt-BR"/>
         </w:rPr>
       </w:pPr>
-      <w:bookmarkStart w:id="29" w:name="_Toc451164931"/>
+      <w:bookmarkStart w:id="32" w:name="_Toc451265270"/>
       <w:r>
         <w:rPr>
           <w:lang w:val="pt-BR"/>
@@ -4865,7 +5256,7 @@
         </w:rPr>
         <w:t>Páginas de Entrada ou Saída</w:t>
       </w:r>
-      <w:bookmarkEnd w:id="29"/>
+      <w:bookmarkEnd w:id="32"/>
     </w:p>
     <w:p>
       <w:pPr>
@@ -4898,11 +5289,23 @@
       </w:pPr>
       <w:r>
         <w:rPr>
+          <w:lang w:val="pt-BR"/>
+        </w:rPr>
+        <w:lastRenderedPageBreak/>
+        <w:t>SEGUC0020PG01</w:t>
+      </w:r>
+      <w:r>
+        <w:rPr>
+          <w:lang w:val="pt-BR"/>
+        </w:rPr>
+        <w:t xml:space="preserve"> </w:t>
+      </w:r>
+      <w:r>
+        <w:rPr>
           <w:noProof/>
           <w:lang w:val="pt-BR" w:eastAsia="pt-BR"/>
         </w:rPr>
-        <w:lastRenderedPageBreak/>
-        <w:t xml:space="preserve">PG001 - </w:t>
+        <w:t xml:space="preserve">- </w:t>
       </w:r>
       <w:r>
         <w:rPr>
@@ -4946,7 +5349,7 @@
           <w:lang w:val="pt-BR" w:eastAsia="pt-BR"/>
         </w:rPr>
         <w:drawing>
-          <wp:inline distT="0" distB="0" distL="0" distR="0">
+          <wp:inline distT="0" distB="0" distL="0" distR="0" wp14:anchorId="286602D8" wp14:editId="6C87D203">
             <wp:extent cx="8639175" cy="3886200"/>
             <wp:effectExtent l="19050" t="19050" r="28575" b="19050"/>
             <wp:docPr id="3" name="Imagen 3"/>
@@ -4999,10 +5402,21 @@
     </w:p>
     <w:p>
       <w:pPr>
-        <w:rPr>
-          <w:lang w:val="pt-BR"/>
-        </w:rPr>
-      </w:pPr>
+        <w:widowControl/>
+        <w:autoSpaceDE/>
+        <w:autoSpaceDN/>
+        <w:spacing w:after="0"/>
+        <w:ind w:left="0"/>
+        <w:rPr>
+          <w:lang w:val="pt-BR"/>
+        </w:rPr>
+      </w:pPr>
+      <w:r>
+        <w:rPr>
+          <w:lang w:val="pt-BR"/>
+        </w:rPr>
+        <w:br w:type="page"/>
+      </w:r>
     </w:p>
     <w:tbl>
       <w:tblPr>
@@ -5742,7 +6156,6 @@
                 <w:sz w:val="20"/>
                 <w:lang w:val="pt-BR"/>
               </w:rPr>
-              <w:lastRenderedPageBreak/>
               <w:t>Filtros de pesquisa</w:t>
             </w:r>
           </w:p>
@@ -5773,27 +6186,24 @@
                 <w:lang w:val="pt-BR"/>
               </w:rPr>
             </w:pPr>
-            <w:bookmarkStart w:id="30" w:name="_Toc325449852"/>
-            <w:bookmarkStart w:id="31" w:name="_Toc325522385"/>
-            <w:bookmarkStart w:id="32" w:name="_Toc325522435"/>
-            <w:bookmarkStart w:id="33" w:name="_Toc325538369"/>
-            <w:bookmarkStart w:id="34" w:name="_Toc328465902"/>
-            <w:bookmarkStart w:id="35" w:name="_Toc328667838"/>
-            <w:bookmarkStart w:id="36" w:name="_Toc328744455"/>
-            <w:bookmarkStart w:id="37" w:name="_Toc329177976"/>
-            <w:bookmarkStart w:id="38" w:name="_Toc330292115"/>
-            <w:bookmarkStart w:id="39" w:name="_Toc325449854"/>
-            <w:bookmarkStart w:id="40" w:name="_Toc325522387"/>
-            <w:bookmarkStart w:id="41" w:name="_Toc325522437"/>
-            <w:bookmarkStart w:id="42" w:name="_Toc325538371"/>
-            <w:bookmarkStart w:id="43" w:name="_Toc328465904"/>
-            <w:bookmarkStart w:id="44" w:name="_Toc328667840"/>
-            <w:bookmarkStart w:id="45" w:name="_Toc328744457"/>
-            <w:bookmarkStart w:id="46" w:name="_Toc329177978"/>
-            <w:bookmarkStart w:id="47" w:name="_Toc330292117"/>
-            <w:bookmarkEnd w:id="30"/>
-            <w:bookmarkEnd w:id="31"/>
-            <w:bookmarkEnd w:id="32"/>
+            <w:bookmarkStart w:id="33" w:name="_Toc325449852"/>
+            <w:bookmarkStart w:id="34" w:name="_Toc325522385"/>
+            <w:bookmarkStart w:id="35" w:name="_Toc325522435"/>
+            <w:bookmarkStart w:id="36" w:name="_Toc325538369"/>
+            <w:bookmarkStart w:id="37" w:name="_Toc328465902"/>
+            <w:bookmarkStart w:id="38" w:name="_Toc328667838"/>
+            <w:bookmarkStart w:id="39" w:name="_Toc328744455"/>
+            <w:bookmarkStart w:id="40" w:name="_Toc329177976"/>
+            <w:bookmarkStart w:id="41" w:name="_Toc330292115"/>
+            <w:bookmarkStart w:id="42" w:name="_Toc325449854"/>
+            <w:bookmarkStart w:id="43" w:name="_Toc325522387"/>
+            <w:bookmarkStart w:id="44" w:name="_Toc325522437"/>
+            <w:bookmarkStart w:id="45" w:name="_Toc325538371"/>
+            <w:bookmarkStart w:id="46" w:name="_Toc328465904"/>
+            <w:bookmarkStart w:id="47" w:name="_Toc328667840"/>
+            <w:bookmarkStart w:id="48" w:name="_Toc328744457"/>
+            <w:bookmarkStart w:id="49" w:name="_Toc329177978"/>
+            <w:bookmarkStart w:id="50" w:name="_Toc330292117"/>
             <w:bookmarkEnd w:id="33"/>
             <w:bookmarkEnd w:id="34"/>
             <w:bookmarkEnd w:id="35"/>
@@ -5809,6 +6219,9 @@
             <w:bookmarkEnd w:id="45"/>
             <w:bookmarkEnd w:id="46"/>
             <w:bookmarkEnd w:id="47"/>
+            <w:bookmarkEnd w:id="48"/>
+            <w:bookmarkEnd w:id="49"/>
+            <w:bookmarkEnd w:id="50"/>
             <w:r>
               <w:rPr>
                 <w:rFonts w:asciiTheme="minorHAnsi" w:hAnsiTheme="minorHAnsi" w:cs="Arial"/>
@@ -7034,16 +7447,16 @@
                 <w:lang w:val="pt-BR"/>
               </w:rPr>
             </w:pPr>
-            <w:bookmarkStart w:id="48" w:name="_Toc328465905"/>
-            <w:bookmarkStart w:id="49" w:name="_Toc328667841"/>
-            <w:bookmarkStart w:id="50" w:name="_Toc328744458"/>
-            <w:bookmarkStart w:id="51" w:name="_Toc329177979"/>
-            <w:bookmarkStart w:id="52" w:name="_Toc330292118"/>
-            <w:bookmarkEnd w:id="48"/>
-            <w:bookmarkEnd w:id="49"/>
-            <w:bookmarkEnd w:id="50"/>
+            <w:bookmarkStart w:id="51" w:name="_Toc328465905"/>
+            <w:bookmarkStart w:id="52" w:name="_Toc328667841"/>
+            <w:bookmarkStart w:id="53" w:name="_Toc328744458"/>
+            <w:bookmarkStart w:id="54" w:name="_Toc329177979"/>
+            <w:bookmarkStart w:id="55" w:name="_Toc330292118"/>
             <w:bookmarkEnd w:id="51"/>
             <w:bookmarkEnd w:id="52"/>
+            <w:bookmarkEnd w:id="53"/>
+            <w:bookmarkEnd w:id="54"/>
+            <w:bookmarkEnd w:id="55"/>
             <w:r>
               <w:rPr>
                 <w:rFonts w:asciiTheme="minorHAnsi" w:hAnsiTheme="minorHAnsi" w:cs="Arial"/>
@@ -8561,14 +8974,14 @@
                 <w:lang w:val="pt-BR"/>
               </w:rPr>
             </w:pPr>
-            <w:bookmarkStart w:id="53" w:name="_Toc328465906"/>
-            <w:bookmarkStart w:id="54" w:name="_Toc328667842"/>
-            <w:bookmarkStart w:id="55" w:name="_Toc328744459"/>
-            <w:bookmarkStart w:id="56" w:name="_Toc329177980"/>
-            <w:bookmarkEnd w:id="53"/>
-            <w:bookmarkEnd w:id="54"/>
-            <w:bookmarkEnd w:id="55"/>
+            <w:bookmarkStart w:id="56" w:name="_Toc328465906"/>
+            <w:bookmarkStart w:id="57" w:name="_Toc328667842"/>
+            <w:bookmarkStart w:id="58" w:name="_Toc328744459"/>
+            <w:bookmarkStart w:id="59" w:name="_Toc329177980"/>
             <w:bookmarkEnd w:id="56"/>
+            <w:bookmarkEnd w:id="57"/>
+            <w:bookmarkEnd w:id="58"/>
+            <w:bookmarkEnd w:id="59"/>
             <w:r>
               <w:rPr>
                 <w:rFonts w:ascii="Tahoma" w:hAnsi="Tahoma" w:cs="Tahoma"/>
@@ -8915,68 +9328,59 @@
       </w:pPr>
       <w:r>
         <w:rPr>
+          <w:lang w:val="pt-BR"/>
+        </w:rPr>
+        <w:lastRenderedPageBreak/>
+        <w:t>SEGUC0020PG</w:t>
+      </w:r>
+      <w:r>
+        <w:rPr>
+          <w:lang w:val="pt-BR"/>
+        </w:rPr>
+        <w:t xml:space="preserve">02 </w:t>
+      </w:r>
+      <w:r>
+        <w:rPr>
           <w:noProof/>
           <w:lang w:val="pt-BR" w:eastAsia="pt-BR"/>
         </w:rPr>
-        <w:t>PG00</w:t>
+        <w:t>–</w:t>
       </w:r>
       <w:r>
         <w:rPr>
           <w:noProof/>
           <w:lang w:val="pt-BR" w:eastAsia="pt-BR"/>
         </w:rPr>
-        <w:t>2</w:t>
+        <w:t xml:space="preserve"> </w:t>
       </w:r>
       <w:r>
         <w:rPr>
           <w:noProof/>
           <w:lang w:val="pt-BR" w:eastAsia="pt-BR"/>
         </w:rPr>
-        <w:t xml:space="preserve"> </w:t>
+        <w:t>Dados do Posto de</w:t>
       </w:r>
       <w:r>
         <w:rPr>
           <w:noProof/>
           <w:lang w:val="pt-BR" w:eastAsia="pt-BR"/>
         </w:rPr>
-        <w:t>–</w:t>
-      </w:r>
+        <w:t xml:space="preserve"> Trabalho</w:t>
+      </w:r>
+    </w:p>
+    <w:p>
+      <w:pPr>
+        <w:rPr>
+          <w:lang w:val="pt-BR"/>
+        </w:rPr>
+      </w:pPr>
       <w:r>
         <w:rPr>
           <w:noProof/>
           <w:lang w:val="pt-BR" w:eastAsia="pt-BR"/>
         </w:rPr>
-        <w:t xml:space="preserve"> </w:t>
-      </w:r>
-      <w:r>
-        <w:rPr>
-          <w:noProof/>
-          <w:lang w:val="pt-BR" w:eastAsia="pt-BR"/>
-        </w:rPr>
-        <w:t>Dados do Posto de</w:t>
-      </w:r>
-      <w:r>
-        <w:rPr>
-          <w:noProof/>
-          <w:lang w:val="pt-BR" w:eastAsia="pt-BR"/>
-        </w:rPr>
-        <w:t xml:space="preserve"> Trabalho</w:t>
-      </w:r>
-    </w:p>
-    <w:p>
-      <w:pPr>
-        <w:rPr>
-          <w:lang w:val="pt-BR"/>
-        </w:rPr>
-      </w:pPr>
-      <w:r>
-        <w:rPr>
-          <w:noProof/>
-          <w:lang w:val="pt-BR" w:eastAsia="pt-BR"/>
-        </w:rPr>
-        <w:lastRenderedPageBreak/>
         <w:drawing>
-          <wp:inline distT="0" distB="0" distL="0" distR="0">
+          <wp:inline distT="0" distB="0" distL="0" distR="0" wp14:anchorId="3190AA1D" wp14:editId="15DAD91A">
             <wp:extent cx="8639175" cy="3790950"/>
             <wp:effectExtent l="19050" t="19050" r="28575" b="19050"/>
             <wp:docPr id="5" name="Imagen 5"/>
@@ -9029,10 +9433,21 @@
     </w:p>
     <w:p>
       <w:pPr>
-        <w:rPr>
-          <w:lang w:val="pt-BR"/>
-        </w:rPr>
-      </w:pPr>
+        <w:widowControl/>
+        <w:autoSpaceDE/>
+        <w:autoSpaceDN/>
+        <w:spacing w:after="0"/>
+        <w:ind w:left="0"/>
+        <w:rPr>
+          <w:lang w:val="pt-BR"/>
+        </w:rPr>
+      </w:pPr>
+      <w:r>
+        <w:rPr>
+          <w:lang w:val="pt-BR"/>
+        </w:rPr>
+        <w:br w:type="page"/>
+      </w:r>
     </w:p>
     <w:tbl>
       <w:tblPr>
@@ -9828,18 +10243,7 @@
                 <w:sz w:val="20"/>
                 <w:lang w:val="pt-BR"/>
               </w:rPr>
-              <w:t xml:space="preserve">da unidade </w:t>
-            </w:r>
-            <w:r>
-              <w:rPr>
-                <w:rFonts w:asciiTheme="minorHAnsi" w:hAnsiTheme="minorHAnsi" w:cs="Arial"/>
-                <w:i/>
-                <w:snapToGrid/>
-                <w:sz w:val="20"/>
-                <w:lang w:val="pt-BR"/>
-              </w:rPr>
-              <w:lastRenderedPageBreak/>
-              <w:t>organizacional</w:t>
+              <w:t>da unidade organizacional</w:t>
             </w:r>
           </w:p>
         </w:tc>
@@ -9875,7 +10279,6 @@
                 <w:sz w:val="20"/>
                 <w:lang w:val="pt-BR"/>
               </w:rPr>
-              <w:lastRenderedPageBreak/>
               <w:t>x</w:t>
             </w:r>
             <w:proofErr w:type="gramEnd"/>
@@ -10040,18 +10443,7 @@
                 <w:sz w:val="20"/>
                 <w:lang w:val="pt-BR"/>
               </w:rPr>
-              <w:t xml:space="preserve">nome da </w:t>
-            </w:r>
-            <w:r>
-              <w:rPr>
-                <w:rFonts w:asciiTheme="minorHAnsi" w:hAnsiTheme="minorHAnsi" w:cs="Arial"/>
-                <w:i/>
-                <w:snapToGrid/>
-                <w:sz w:val="20"/>
-                <w:lang w:val="pt-BR"/>
-              </w:rPr>
-              <w:lastRenderedPageBreak/>
-              <w:t>unidade organizacional</w:t>
+              <w:t>nome da unidade organizacional</w:t>
             </w:r>
           </w:p>
         </w:tc>
@@ -10083,7 +10475,6 @@
                 <w:sz w:val="20"/>
                 <w:lang w:val="pt-BR"/>
               </w:rPr>
-              <w:lastRenderedPageBreak/>
               <w:t>A</w:t>
             </w:r>
           </w:p>
@@ -11886,7 +12277,7 @@
         <w:snapToGrid/>
         <w:lang w:val="pt-BR" w:eastAsia="pt-BR"/>
       </w:rPr>
-      <w:object w:dxaOrig="1440" w:dyaOrig="1440">
+      <w:object w:dxaOrig="1440" w:dyaOrig="1440" w14:anchorId="33652836">
         <v:shapetype id="_x0000_t75" coordsize="21600,21600" o:spt="75" o:preferrelative="t" path="m@4@5l@4@11@9@11@9@5xe" filled="f" stroked="f">
           <v:stroke joinstyle="miter"/>
           <v:formulas>
@@ -11909,7 +12300,7 @@
         <v:shape id="_x0000_s2050" type="#_x0000_t75" style="position:absolute;left:0;text-align:left;margin-left:275.15pt;margin-top:-5.15pt;width:211.25pt;height:35.9pt;z-index:251661312">
           <v:imagedata r:id="rId1" o:title=""/>
         </v:shape>
-        <o:OLEObject Type="Embed" ProgID="PBrush" ShapeID="_x0000_s2050" DrawAspect="Content" ObjectID="_1524906755" r:id="rId2"/>
+        <o:OLEObject Type="Embed" ProgID="PBrush" ShapeID="_x0000_s2050" DrawAspect="Content" ObjectID="_1525007092" r:id="rId2"/>
       </w:object>
     </w:r>
     <w:r>
@@ -11948,7 +12339,7 @@
         <w:noProof/>
         <w:lang w:val="pt-BR"/>
       </w:rPr>
-      <w:t>4</w:t>
+      <w:t>11</w:t>
     </w:r>
     <w:r>
       <w:rPr>
@@ -11998,7 +12389,7 @@
         <w:lang w:val="pt-BR" w:eastAsia="pt-BR"/>
       </w:rPr>
       <w:drawing>
-        <wp:anchor distT="0" distB="0" distL="114300" distR="114300" simplePos="0" relativeHeight="251660288" behindDoc="1" locked="0" layoutInCell="1" allowOverlap="1" wp14:anchorId="2B779C9B" wp14:editId="26BFA001">
+        <wp:anchor distT="0" distB="0" distL="114300" distR="114300" simplePos="0" relativeHeight="251660288" behindDoc="1" locked="0" layoutInCell="1" allowOverlap="1" wp14:anchorId="290902BB" wp14:editId="59BA992C">
           <wp:simplePos x="0" y="0"/>
           <wp:positionH relativeFrom="column">
             <wp:posOffset>3742690</wp:posOffset>
@@ -12057,7 +12448,7 @@
         <w:szCs w:val="18"/>
         <w:lang w:val="pt-BR" w:eastAsia="pt-BR"/>
       </w:rPr>
-      <w:pict>
+      <w:pict w14:anchorId="669313A2">
         <v:shapetype id="_x0000_t75" coordsize="21600,21600" o:spt="75" o:preferrelative="t" path="m@4@5l@4@11@9@11@9@5xe" filled="f" stroked="f">
           <v:stroke joinstyle="miter"/>
           <v:formulas>
@@ -12415,6 +12806,119 @@
     </w:lvl>
   </w:abstractNum>
   <w:abstractNum w:abstractNumId="4" w15:restartNumberingAfterBreak="0">
+    <w:nsid w:val="218226ED"/>
+    <w:multiLevelType w:val="hybridMultilevel"/>
+    <w:tmpl w:val="334E934E"/>
+    <w:lvl w:ilvl="0" w:tplc="300A000F">
+      <w:start w:val="1"/>
+      <w:numFmt w:val="decimal"/>
+      <w:lvlText w:val="%1."/>
+      <w:lvlJc w:val="left"/>
+      <w:pPr>
+        <w:ind w:left="1080" w:hanging="360"/>
+      </w:pPr>
+      <w:rPr>
+        <w:rFonts w:hint="default"/>
+      </w:rPr>
+    </w:lvl>
+    <w:lvl w:ilvl="1" w:tplc="300A0003" w:tentative="1">
+      <w:start w:val="1"/>
+      <w:numFmt w:val="bullet"/>
+      <w:lvlText w:val="o"/>
+      <w:lvlJc w:val="left"/>
+      <w:pPr>
+        <w:ind w:left="1800" w:hanging="360"/>
+      </w:pPr>
+      <w:rPr>
+        <w:rFonts w:ascii="Courier New" w:hAnsi="Courier New" w:cs="Courier New" w:hint="default"/>
+      </w:rPr>
+    </w:lvl>
+    <w:lvl w:ilvl="2" w:tplc="300A0005" w:tentative="1">
+      <w:start w:val="1"/>
+      <w:numFmt w:val="bullet"/>
+      <w:lvlText w:val=""/>
+      <w:lvlJc w:val="left"/>
+      <w:pPr>
+        <w:ind w:left="2520" w:hanging="360"/>
+      </w:pPr>
+      <w:rPr>
+        <w:rFonts w:ascii="Wingdings" w:hAnsi="Wingdings" w:hint="default"/>
+      </w:rPr>
+    </w:lvl>
+    <w:lvl w:ilvl="3" w:tplc="300A0001" w:tentative="1">
+      <w:start w:val="1"/>
+      <w:numFmt w:val="bullet"/>
+      <w:lvlText w:val=""/>
+      <w:lvlJc w:val="left"/>
+      <w:pPr>
+        <w:ind w:left="3240" w:hanging="360"/>
+      </w:pPr>
+      <w:rPr>
+        <w:rFonts w:ascii="Symbol" w:hAnsi="Symbol" w:hint="default"/>
+      </w:rPr>
+    </w:lvl>
+    <w:lvl w:ilvl="4" w:tplc="300A0003" w:tentative="1">
+      <w:start w:val="1"/>
+      <w:numFmt w:val="bullet"/>
+      <w:lvlText w:val="o"/>
+      <w:lvlJc w:val="left"/>
+      <w:pPr>
+        <w:ind w:left="3960" w:hanging="360"/>
+      </w:pPr>
+      <w:rPr>
+        <w:rFonts w:ascii="Courier New" w:hAnsi="Courier New" w:cs="Courier New" w:hint="default"/>
+      </w:rPr>
+    </w:lvl>
+    <w:lvl w:ilvl="5" w:tplc="300A0005" w:tentative="1">
+      <w:start w:val="1"/>
+      <w:numFmt w:val="bullet"/>
+      <w:lvlText w:val=""/>
+      <w:lvlJc w:val="left"/>
+      <w:pPr>
+        <w:ind w:left="4680" w:hanging="360"/>
+      </w:pPr>
+      <w:rPr>
+        <w:rFonts w:ascii="Wingdings" w:hAnsi="Wingdings" w:hint="default"/>
+      </w:rPr>
+    </w:lvl>
+    <w:lvl w:ilvl="6" w:tplc="300A0001" w:tentative="1">
+      <w:start w:val="1"/>
+      <w:numFmt w:val="bullet"/>
+      <w:lvlText w:val=""/>
+      <w:lvlJc w:val="left"/>
+      <w:pPr>
+        <w:ind w:left="5400" w:hanging="360"/>
+      </w:pPr>
+      <w:rPr>
+        <w:rFonts w:ascii="Symbol" w:hAnsi="Symbol" w:hint="default"/>
+      </w:rPr>
+    </w:lvl>
+    <w:lvl w:ilvl="7" w:tplc="300A0003" w:tentative="1">
+      <w:start w:val="1"/>
+      <w:numFmt w:val="bullet"/>
+      <w:lvlText w:val="o"/>
+      <w:lvlJc w:val="left"/>
+      <w:pPr>
+        <w:ind w:left="6120" w:hanging="360"/>
+      </w:pPr>
+      <w:rPr>
+        <w:rFonts w:ascii="Courier New" w:hAnsi="Courier New" w:cs="Courier New" w:hint="default"/>
+      </w:rPr>
+    </w:lvl>
+    <w:lvl w:ilvl="8" w:tplc="300A0005" w:tentative="1">
+      <w:start w:val="1"/>
+      <w:numFmt w:val="bullet"/>
+      <w:lvlText w:val=""/>
+      <w:lvlJc w:val="left"/>
+      <w:pPr>
+        <w:ind w:left="6840" w:hanging="360"/>
+      </w:pPr>
+      <w:rPr>
+        <w:rFonts w:ascii="Wingdings" w:hAnsi="Wingdings" w:hint="default"/>
+      </w:rPr>
+    </w:lvl>
+  </w:abstractNum>
+  <w:abstractNum w:abstractNumId="5" w15:restartNumberingAfterBreak="0">
     <w:nsid w:val="26B51929"/>
     <w:multiLevelType w:val="hybridMultilevel"/>
     <w:tmpl w:val="B93E0DDA"/>
@@ -12527,7 +13031,7 @@
       </w:rPr>
     </w:lvl>
   </w:abstractNum>
-  <w:abstractNum w:abstractNumId="5" w15:restartNumberingAfterBreak="0">
+  <w:abstractNum w:abstractNumId="6" w15:restartNumberingAfterBreak="0">
     <w:nsid w:val="274D79D6"/>
     <w:multiLevelType w:val="hybridMultilevel"/>
     <w:tmpl w:val="A32A2470"/>
@@ -12640,7 +13144,7 @@
       </w:rPr>
     </w:lvl>
   </w:abstractNum>
-  <w:abstractNum w:abstractNumId="6" w15:restartNumberingAfterBreak="0">
+  <w:abstractNum w:abstractNumId="7" w15:restartNumberingAfterBreak="0">
     <w:nsid w:val="2D7405D1"/>
     <w:multiLevelType w:val="singleLevel"/>
     <w:tmpl w:val="9E54A60A"/>
@@ -12659,7 +13163,7 @@
       </w:rPr>
     </w:lvl>
   </w:abstractNum>
-  <w:abstractNum w:abstractNumId="7" w15:restartNumberingAfterBreak="0">
+  <w:abstractNum w:abstractNumId="8" w15:restartNumberingAfterBreak="0">
     <w:nsid w:val="32CB5D6D"/>
     <w:multiLevelType w:val="hybridMultilevel"/>
     <w:tmpl w:val="C9623208"/>
@@ -12772,7 +13276,7 @@
       </w:rPr>
     </w:lvl>
   </w:abstractNum>
-  <w:abstractNum w:abstractNumId="8" w15:restartNumberingAfterBreak="0">
+  <w:abstractNum w:abstractNumId="9" w15:restartNumberingAfterBreak="0">
     <w:nsid w:val="40327BCC"/>
     <w:multiLevelType w:val="hybridMultilevel"/>
     <w:tmpl w:val="334E934E"/>
@@ -12885,7 +13389,7 @@
       </w:rPr>
     </w:lvl>
   </w:abstractNum>
-  <w:abstractNum w:abstractNumId="9" w15:restartNumberingAfterBreak="0">
+  <w:abstractNum w:abstractNumId="10" w15:restartNumberingAfterBreak="0">
     <w:nsid w:val="46E456E9"/>
     <w:multiLevelType w:val="hybridMultilevel"/>
     <w:tmpl w:val="DB749066"/>
@@ -12998,7 +13502,7 @@
       </w:rPr>
     </w:lvl>
   </w:abstractNum>
-  <w:abstractNum w:abstractNumId="10" w15:restartNumberingAfterBreak="0">
+  <w:abstractNum w:abstractNumId="11" w15:restartNumberingAfterBreak="0">
     <w:nsid w:val="487D265F"/>
     <w:multiLevelType w:val="hybridMultilevel"/>
     <w:tmpl w:val="672A3826"/>
@@ -13084,7 +13588,7 @@
       </w:pPr>
     </w:lvl>
   </w:abstractNum>
-  <w:abstractNum w:abstractNumId="11" w15:restartNumberingAfterBreak="0">
+  <w:abstractNum w:abstractNumId="12" w15:restartNumberingAfterBreak="0">
     <w:nsid w:val="4CAD45AB"/>
     <w:multiLevelType w:val="multilevel"/>
     <w:tmpl w:val="5456FFA8"/>
@@ -13205,7 +13709,7 @@
       </w:rPr>
     </w:lvl>
   </w:abstractNum>
-  <w:abstractNum w:abstractNumId="12" w15:restartNumberingAfterBreak="0">
+  <w:abstractNum w:abstractNumId="13" w15:restartNumberingAfterBreak="0">
     <w:nsid w:val="4E0C6D5F"/>
     <w:multiLevelType w:val="hybridMultilevel"/>
     <w:tmpl w:val="334E934E"/>
@@ -13318,7 +13822,7 @@
       </w:rPr>
     </w:lvl>
   </w:abstractNum>
-  <w:abstractNum w:abstractNumId="13" w15:restartNumberingAfterBreak="0">
+  <w:abstractNum w:abstractNumId="14" w15:restartNumberingAfterBreak="0">
     <w:nsid w:val="4F257B66"/>
     <w:multiLevelType w:val="singleLevel"/>
     <w:tmpl w:val="B8C6F782"/>
@@ -13337,7 +13841,7 @@
       </w:rPr>
     </w:lvl>
   </w:abstractNum>
-  <w:abstractNum w:abstractNumId="14" w15:restartNumberingAfterBreak="0">
+  <w:abstractNum w:abstractNumId="15" w15:restartNumberingAfterBreak="0">
     <w:nsid w:val="5F156B4F"/>
     <w:multiLevelType w:val="multilevel"/>
     <w:tmpl w:val="823EFC6E"/>
@@ -13430,7 +13934,7 @@
       </w:pPr>
     </w:lvl>
   </w:abstractNum>
-  <w:abstractNum w:abstractNumId="15" w15:restartNumberingAfterBreak="0">
+  <w:abstractNum w:abstractNumId="16" w15:restartNumberingAfterBreak="0">
     <w:nsid w:val="63905FEE"/>
     <w:multiLevelType w:val="multilevel"/>
     <w:tmpl w:val="0416001D"/>
@@ -13516,7 +14020,7 @@
       </w:pPr>
     </w:lvl>
   </w:abstractNum>
-  <w:abstractNum w:abstractNumId="16" w15:restartNumberingAfterBreak="0">
+  <w:abstractNum w:abstractNumId="17" w15:restartNumberingAfterBreak="0">
     <w:nsid w:val="6AD52925"/>
     <w:multiLevelType w:val="multilevel"/>
     <w:tmpl w:val="AFB08140"/>
@@ -13631,7 +14135,7 @@
       </w:rPr>
     </w:lvl>
   </w:abstractNum>
-  <w:abstractNum w:abstractNumId="17" w15:restartNumberingAfterBreak="0">
+  <w:abstractNum w:abstractNumId="18" w15:restartNumberingAfterBreak="0">
     <w:nsid w:val="6F5843C9"/>
     <w:multiLevelType w:val="hybridMultilevel"/>
     <w:tmpl w:val="826ABDF6"/>
@@ -13744,7 +14248,7 @@
       </w:rPr>
     </w:lvl>
   </w:abstractNum>
-  <w:abstractNum w:abstractNumId="18" w15:restartNumberingAfterBreak="0">
+  <w:abstractNum w:abstractNumId="19" w15:restartNumberingAfterBreak="0">
     <w:nsid w:val="70762035"/>
     <w:multiLevelType w:val="multilevel"/>
     <w:tmpl w:val="733682B8"/>
@@ -13858,7 +14362,7 @@
       </w:pPr>
     </w:lvl>
   </w:abstractNum>
-  <w:abstractNum w:abstractNumId="19" w15:restartNumberingAfterBreak="0">
+  <w:abstractNum w:abstractNumId="20" w15:restartNumberingAfterBreak="0">
     <w:nsid w:val="76B70F58"/>
     <w:multiLevelType w:val="multilevel"/>
     <w:tmpl w:val="BBCE5936"/>
@@ -13969,6 +14473,119 @@
       </w:pPr>
       <w:rPr>
         <w:rFonts w:hint="default"/>
+      </w:rPr>
+    </w:lvl>
+  </w:abstractNum>
+  <w:abstractNum w:abstractNumId="21" w15:restartNumberingAfterBreak="0">
+    <w:nsid w:val="7C464F42"/>
+    <w:multiLevelType w:val="hybridMultilevel"/>
+    <w:tmpl w:val="334E934E"/>
+    <w:lvl w:ilvl="0" w:tplc="300A000F">
+      <w:start w:val="1"/>
+      <w:numFmt w:val="decimal"/>
+      <w:lvlText w:val="%1."/>
+      <w:lvlJc w:val="left"/>
+      <w:pPr>
+        <w:ind w:left="1080" w:hanging="360"/>
+      </w:pPr>
+      <w:rPr>
+        <w:rFonts w:hint="default"/>
+      </w:rPr>
+    </w:lvl>
+    <w:lvl w:ilvl="1" w:tplc="300A0003" w:tentative="1">
+      <w:start w:val="1"/>
+      <w:numFmt w:val="bullet"/>
+      <w:lvlText w:val="o"/>
+      <w:lvlJc w:val="left"/>
+      <w:pPr>
+        <w:ind w:left="1800" w:hanging="360"/>
+      </w:pPr>
+      <w:rPr>
+        <w:rFonts w:ascii="Courier New" w:hAnsi="Courier New" w:cs="Courier New" w:hint="default"/>
+      </w:rPr>
+    </w:lvl>
+    <w:lvl w:ilvl="2" w:tplc="300A0005" w:tentative="1">
+      <w:start w:val="1"/>
+      <w:numFmt w:val="bullet"/>
+      <w:lvlText w:val=""/>
+      <w:lvlJc w:val="left"/>
+      <w:pPr>
+        <w:ind w:left="2520" w:hanging="360"/>
+      </w:pPr>
+      <w:rPr>
+        <w:rFonts w:ascii="Wingdings" w:hAnsi="Wingdings" w:hint="default"/>
+      </w:rPr>
+    </w:lvl>
+    <w:lvl w:ilvl="3" w:tplc="300A0001" w:tentative="1">
+      <w:start w:val="1"/>
+      <w:numFmt w:val="bullet"/>
+      <w:lvlText w:val=""/>
+      <w:lvlJc w:val="left"/>
+      <w:pPr>
+        <w:ind w:left="3240" w:hanging="360"/>
+      </w:pPr>
+      <w:rPr>
+        <w:rFonts w:ascii="Symbol" w:hAnsi="Symbol" w:hint="default"/>
+      </w:rPr>
+    </w:lvl>
+    <w:lvl w:ilvl="4" w:tplc="300A0003" w:tentative="1">
+      <w:start w:val="1"/>
+      <w:numFmt w:val="bullet"/>
+      <w:lvlText w:val="o"/>
+      <w:lvlJc w:val="left"/>
+      <w:pPr>
+        <w:ind w:left="3960" w:hanging="360"/>
+      </w:pPr>
+      <w:rPr>
+        <w:rFonts w:ascii="Courier New" w:hAnsi="Courier New" w:cs="Courier New" w:hint="default"/>
+      </w:rPr>
+    </w:lvl>
+    <w:lvl w:ilvl="5" w:tplc="300A0005" w:tentative="1">
+      <w:start w:val="1"/>
+      <w:numFmt w:val="bullet"/>
+      <w:lvlText w:val=""/>
+      <w:lvlJc w:val="left"/>
+      <w:pPr>
+        <w:ind w:left="4680" w:hanging="360"/>
+      </w:pPr>
+      <w:rPr>
+        <w:rFonts w:ascii="Wingdings" w:hAnsi="Wingdings" w:hint="default"/>
+      </w:rPr>
+    </w:lvl>
+    <w:lvl w:ilvl="6" w:tplc="300A0001" w:tentative="1">
+      <w:start w:val="1"/>
+      <w:numFmt w:val="bullet"/>
+      <w:lvlText w:val=""/>
+      <w:lvlJc w:val="left"/>
+      <w:pPr>
+        <w:ind w:left="5400" w:hanging="360"/>
+      </w:pPr>
+      <w:rPr>
+        <w:rFonts w:ascii="Symbol" w:hAnsi="Symbol" w:hint="default"/>
+      </w:rPr>
+    </w:lvl>
+    <w:lvl w:ilvl="7" w:tplc="300A0003" w:tentative="1">
+      <w:start w:val="1"/>
+      <w:numFmt w:val="bullet"/>
+      <w:lvlText w:val="o"/>
+      <w:lvlJc w:val="left"/>
+      <w:pPr>
+        <w:ind w:left="6120" w:hanging="360"/>
+      </w:pPr>
+      <w:rPr>
+        <w:rFonts w:ascii="Courier New" w:hAnsi="Courier New" w:cs="Courier New" w:hint="default"/>
+      </w:rPr>
+    </w:lvl>
+    <w:lvl w:ilvl="8" w:tplc="300A0005" w:tentative="1">
+      <w:start w:val="1"/>
+      <w:numFmt w:val="bullet"/>
+      <w:lvlText w:val=""/>
+      <w:lvlJc w:val="left"/>
+      <w:pPr>
+        <w:ind w:left="6840" w:hanging="360"/>
+      </w:pPr>
+      <w:rPr>
+        <w:rFonts w:ascii="Wingdings" w:hAnsi="Wingdings" w:hint="default"/>
       </w:rPr>
     </w:lvl>
   </w:abstractNum>
@@ -13979,76 +14596,82 @@
     <w:abstractNumId w:val="0"/>
   </w:num>
   <w:num w:numId="3">
-    <w:abstractNumId w:val="6"/>
+    <w:abstractNumId w:val="7"/>
   </w:num>
   <w:num w:numId="4">
-    <w:abstractNumId w:val="13"/>
+    <w:abstractNumId w:val="14"/>
   </w:num>
   <w:num w:numId="5">
     <w:abstractNumId w:val="1"/>
   </w:num>
   <w:num w:numId="6">
-    <w:abstractNumId w:val="10"/>
+    <w:abstractNumId w:val="11"/>
   </w:num>
   <w:num w:numId="7">
-    <w:abstractNumId w:val="14"/>
+    <w:abstractNumId w:val="15"/>
   </w:num>
   <w:num w:numId="8">
-    <w:abstractNumId w:val="19"/>
+    <w:abstractNumId w:val="20"/>
   </w:num>
   <w:num w:numId="9">
-    <w:abstractNumId w:val="16"/>
+    <w:abstractNumId w:val="17"/>
   </w:num>
   <w:num w:numId="10">
-    <w:abstractNumId w:val="15"/>
+    <w:abstractNumId w:val="16"/>
   </w:num>
   <w:num w:numId="11">
     <w:abstractNumId w:val="3"/>
   </w:num>
   <w:num w:numId="12">
-    <w:abstractNumId w:val="16"/>
+    <w:abstractNumId w:val="17"/>
   </w:num>
   <w:num w:numId="13">
-    <w:abstractNumId w:val="16"/>
+    <w:abstractNumId w:val="17"/>
   </w:num>
   <w:num w:numId="14">
-    <w:abstractNumId w:val="18"/>
+    <w:abstractNumId w:val="19"/>
   </w:num>
   <w:num w:numId="15">
-    <w:abstractNumId w:val="16"/>
+    <w:abstractNumId w:val="17"/>
   </w:num>
   <w:num w:numId="16">
-    <w:abstractNumId w:val="16"/>
+    <w:abstractNumId w:val="17"/>
   </w:num>
   <w:num w:numId="17">
-    <w:abstractNumId w:val="16"/>
+    <w:abstractNumId w:val="17"/>
   </w:num>
   <w:num w:numId="18">
-    <w:abstractNumId w:val="7"/>
+    <w:abstractNumId w:val="8"/>
   </w:num>
   <w:num w:numId="19">
-    <w:abstractNumId w:val="11"/>
+    <w:abstractNumId w:val="12"/>
   </w:num>
   <w:num w:numId="20">
-    <w:abstractNumId w:val="4"/>
+    <w:abstractNumId w:val="5"/>
   </w:num>
   <w:num w:numId="21">
     <w:abstractNumId w:val="2"/>
   </w:num>
   <w:num w:numId="22">
-    <w:abstractNumId w:val="17"/>
+    <w:abstractNumId w:val="18"/>
   </w:num>
   <w:num w:numId="23">
-    <w:abstractNumId w:val="5"/>
+    <w:abstractNumId w:val="6"/>
   </w:num>
   <w:num w:numId="24">
-    <w:abstractNumId w:val="12"/>
+    <w:abstractNumId w:val="13"/>
   </w:num>
   <w:num w:numId="25">
-    <w:abstractNumId w:val="8"/>
+    <w:abstractNumId w:val="9"/>
   </w:num>
   <w:num w:numId="26">
-    <w:abstractNumId w:val="9"/>
+    <w:abstractNumId w:val="10"/>
+  </w:num>
+  <w:num w:numId="27">
+    <w:abstractNumId w:val="4"/>
+  </w:num>
+  <w:num w:numId="28">
+    <w:abstractNumId w:val="21"/>
   </w:num>
 </w:numbering>
 </file>
@@ -14164,6 +14787,7 @@
     <w:lsdException w:name="HTML Sample" w:semiHidden="1" w:unhideWhenUsed="1"/>
     <w:lsdException w:name="HTML Typewriter" w:semiHidden="1" w:unhideWhenUsed="1"/>
     <w:lsdException w:name="HTML Variable" w:semiHidden="1" w:unhideWhenUsed="1"/>
+    <w:lsdException w:name="Normal Table" w:semiHidden="1" w:unhideWhenUsed="1"/>
     <w:lsdException w:name="annotation subject" w:semiHidden="1" w:unhideWhenUsed="1"/>
     <w:lsdException w:name="No List" w:semiHidden="1" w:unhideWhenUsed="1"/>
     <w:lsdException w:name="Outline List 1" w:semiHidden="1" w:unhideWhenUsed="1"/>
@@ -14210,7 +14834,9 @@
     <w:lsdException w:name="Table Subtle 2" w:semiHidden="1" w:unhideWhenUsed="1"/>
     <w:lsdException w:name="Table Web 1" w:semiHidden="1" w:unhideWhenUsed="1"/>
     <w:lsdException w:name="Table Web 2" w:semiHidden="1" w:unhideWhenUsed="1"/>
+    <w:lsdException w:name="Table Web 3" w:semiHidden="1" w:unhideWhenUsed="1"/>
     <w:lsdException w:name="Balloon Text" w:semiHidden="1" w:unhideWhenUsed="1"/>
+    <w:lsdException w:name="Table Theme" w:semiHidden="1" w:unhideWhenUsed="1"/>
     <w:lsdException w:name="Placeholder Text" w:semiHidden="1" w:uiPriority="99"/>
     <w:lsdException w:name="No Spacing" w:uiPriority="1" w:qFormat="1"/>
     <w:lsdException w:name="Light Shading" w:uiPriority="60"/>
@@ -15440,6 +16066,71 @@
       <w:contextualSpacing/>
     </w:pPr>
   </w:style>
+  <w:style w:type="character" w:styleId="Refdecomentrio">
+    <w:name w:val="annotation reference"/>
+    <w:basedOn w:val="Fontepargpadro"/>
+    <w:semiHidden/>
+    <w:unhideWhenUsed/>
+    <w:rsid w:val="00D91017"/>
+    <w:rPr>
+      <w:sz w:val="18"/>
+      <w:szCs w:val="18"/>
+    </w:rPr>
+  </w:style>
+  <w:style w:type="paragraph" w:styleId="Textodecomentrio">
+    <w:name w:val="annotation text"/>
+    <w:basedOn w:val="Normal"/>
+    <w:link w:val="TextodecomentrioChar"/>
+    <w:unhideWhenUsed/>
+    <w:rsid w:val="00D91017"/>
+    <w:rPr>
+      <w:szCs w:val="24"/>
+    </w:rPr>
+  </w:style>
+  <w:style w:type="character" w:customStyle="1" w:styleId="TextodecomentrioChar">
+    <w:name w:val="Texto de comentário Char"/>
+    <w:basedOn w:val="Fontepargpadro"/>
+    <w:link w:val="Textodecomentrio"/>
+    <w:rsid w:val="00D91017"/>
+    <w:rPr>
+      <w:rFonts w:ascii="Calibri" w:hAnsi="Calibri"/>
+      <w:snapToGrid w:val="0"/>
+      <w:sz w:val="24"/>
+      <w:szCs w:val="24"/>
+      <w:lang w:val="en-US" w:eastAsia="en-US"/>
+    </w:rPr>
+  </w:style>
+  <w:style w:type="paragraph" w:styleId="Assuntodocomentrio">
+    <w:name w:val="annotation subject"/>
+    <w:basedOn w:val="Textodecomentrio"/>
+    <w:next w:val="Textodecomentrio"/>
+    <w:link w:val="AssuntodocomentrioChar"/>
+    <w:semiHidden/>
+    <w:unhideWhenUsed/>
+    <w:rsid w:val="00D91017"/>
+    <w:rPr>
+      <w:b/>
+      <w:bCs/>
+      <w:sz w:val="20"/>
+      <w:szCs w:val="20"/>
+    </w:rPr>
+  </w:style>
+  <w:style w:type="character" w:customStyle="1" w:styleId="AssuntodocomentrioChar">
+    <w:name w:val="Assunto do comentário Char"/>
+    <w:basedOn w:val="TextodecomentrioChar"/>
+    <w:link w:val="Assuntodocomentrio"/>
+    <w:semiHidden/>
+    <w:rsid w:val="00D91017"/>
+    <w:rPr>
+      <w:rFonts w:ascii="Calibri" w:hAnsi="Calibri"/>
+      <w:b/>
+      <w:bCs/>
+      <w:snapToGrid w:val="0"/>
+      <w:sz w:val="24"/>
+      <w:szCs w:val="24"/>
+      <w:lang w:val="en-US" w:eastAsia="en-US"/>
+    </w:rPr>
+  </w:style>
 </w:styles>
 </file>
 
@@ -15709,7 +16400,7 @@
 </file>
 
 <file path=customXml/itemProps1.xml><?xml version="1.0" encoding="utf-8"?>
-<ds:datastoreItem xmlns:ds="http://schemas.openxmlformats.org/officeDocument/2006/customXml" ds:itemID="{1122FA3A-2792-4572-B7A7-8F365857BF03}">
+<ds:datastoreItem xmlns:ds="http://schemas.openxmlformats.org/officeDocument/2006/customXml" ds:itemID="{C17E699A-3465-4F29-9298-8568BE98DAED}">
   <ds:schemaRefs>
     <ds:schemaRef ds:uri="http://schemas.openxmlformats.org/officeDocument/2006/bibliography"/>
   </ds:schemaRefs>

</xml_diff>